<commit_message>
Added git commands file
</commit_message>
<xml_diff>
--- a/LinuxCommand.docx
+++ b/LinuxCommand.docx
@@ -2693,6 +2693,21 @@
         </w:rPr>
         <w:t xml:space="preserve">Insert mode i</w:t>
       </w:r>
+    </w:p>
+    <w:p>
+      <w:pPr>
+        <w:spacing w:before="0" w:after="0" w:line="240"/>
+        <w:ind w:right="0" w:left="0" w:firstLine="0"/>
+        <w:jc w:val="left"/>
+        <w:rPr>
+          <w:rFonts w:ascii="Calibri" w:hAnsi="Calibri" w:cs="Calibri" w:eastAsia="Calibri"/>
+          <w:color w:val="auto"/>
+          <w:spacing w:val="0"/>
+          <w:position w:val="0"/>
+          <w:sz w:val="22"/>
+          <w:shd w:fill="auto" w:val="clear"/>
+        </w:rPr>
+      </w:pPr>
     </w:p>
     <w:p>
       <w:pPr>

</xml_diff>

<commit_message>
Updated the LinuxCommand file
</commit_message>
<xml_diff>
--- a/LinuxCommand.docx
+++ b/LinuxCommand.docx
@@ -56,7 +56,7 @@
           <w:sz w:val="22"/>
           <w:shd w:fill="auto" w:val="clear"/>
         </w:rPr>
-        <w:t xml:space="preserve">ls -l    - The command ls supports the -l option which would help you to get more information about the listed files</w:t>
+        <w:t xml:space="preserve">  sudo (to get root privileges)  </w:t>
       </w:r>
     </w:p>
     <w:p>
@@ -86,6 +86,516 @@
           <w:sz w:val="22"/>
           <w:shd w:fill="auto" w:val="clear"/>
         </w:rPr>
+        <w:t xml:space="preserve">  whoami (to see user)  </w:t>
+      </w:r>
+    </w:p>
+    <w:p>
+      <w:pPr>
+        <w:numPr>
+          <w:ilvl w:val="0"/>
+          <w:numId w:val="2"/>
+        </w:numPr>
+        <w:spacing w:before="0" w:after="0" w:line="240"/>
+        <w:ind w:right="0" w:left="720" w:hanging="360"/>
+        <w:jc w:val="left"/>
+        <w:rPr>
+          <w:rFonts w:ascii="Calibri" w:hAnsi="Calibri" w:cs="Calibri" w:eastAsia="Calibri"/>
+          <w:color w:val="auto"/>
+          <w:spacing w:val="0"/>
+          <w:position w:val="0"/>
+          <w:sz w:val="22"/>
+          <w:shd w:fill="auto" w:val="clear"/>
+        </w:rPr>
+      </w:pPr>
+      <w:r>
+        <w:rPr>
+          <w:rFonts w:ascii="Calibri" w:hAnsi="Calibri" w:cs="Calibri" w:eastAsia="Calibri"/>
+          <w:color w:val="auto"/>
+          <w:spacing w:val="0"/>
+          <w:position w:val="0"/>
+          <w:sz w:val="22"/>
+          <w:shd w:fill="auto" w:val="clear"/>
+        </w:rPr>
+        <w:t xml:space="preserve">  cat (create &amp; append file)</w:t>
+      </w:r>
+    </w:p>
+    <w:p>
+      <w:pPr>
+        <w:numPr>
+          <w:ilvl w:val="0"/>
+          <w:numId w:val="2"/>
+        </w:numPr>
+        <w:spacing w:before="0" w:after="0" w:line="240"/>
+        <w:ind w:right="0" w:left="720" w:hanging="360"/>
+        <w:jc w:val="left"/>
+        <w:rPr>
+          <w:rFonts w:ascii="Calibri" w:hAnsi="Calibri" w:cs="Calibri" w:eastAsia="Calibri"/>
+          <w:color w:val="auto"/>
+          <w:spacing w:val="0"/>
+          <w:position w:val="0"/>
+          <w:sz w:val="22"/>
+          <w:shd w:fill="auto" w:val="clear"/>
+        </w:rPr>
+      </w:pPr>
+      <w:r>
+        <w:rPr>
+          <w:rFonts w:ascii="Calibri" w:hAnsi="Calibri" w:cs="Calibri" w:eastAsia="Calibri"/>
+          <w:color w:val="auto"/>
+          <w:spacing w:val="0"/>
+          <w:position w:val="0"/>
+          <w:sz w:val="22"/>
+          <w:shd w:fill="auto" w:val="clear"/>
+        </w:rPr>
+        <w:t xml:space="preserve">  touch (create blank file)</w:t>
+      </w:r>
+    </w:p>
+    <w:p>
+      <w:pPr>
+        <w:numPr>
+          <w:ilvl w:val="0"/>
+          <w:numId w:val="2"/>
+        </w:numPr>
+        <w:spacing w:before="0" w:after="0" w:line="240"/>
+        <w:ind w:right="0" w:left="720" w:hanging="360"/>
+        <w:jc w:val="left"/>
+        <w:rPr>
+          <w:rFonts w:ascii="Calibri" w:hAnsi="Calibri" w:cs="Calibri" w:eastAsia="Calibri"/>
+          <w:color w:val="auto"/>
+          <w:spacing w:val="0"/>
+          <w:position w:val="0"/>
+          <w:sz w:val="22"/>
+          <w:shd w:fill="auto" w:val="clear"/>
+        </w:rPr>
+      </w:pPr>
+      <w:r>
+        <w:rPr>
+          <w:rFonts w:ascii="Calibri" w:hAnsi="Calibri" w:cs="Calibri" w:eastAsia="Calibri"/>
+          <w:color w:val="auto"/>
+          <w:spacing w:val="0"/>
+          <w:position w:val="0"/>
+          <w:sz w:val="22"/>
+          <w:shd w:fill="auto" w:val="clear"/>
+        </w:rPr>
+        <w:t xml:space="preserve">  nano (create &amp; edit file)</w:t>
+      </w:r>
+    </w:p>
+    <w:p>
+      <w:pPr>
+        <w:numPr>
+          <w:ilvl w:val="0"/>
+          <w:numId w:val="2"/>
+        </w:numPr>
+        <w:spacing w:before="0" w:after="0" w:line="240"/>
+        <w:ind w:right="0" w:left="720" w:hanging="360"/>
+        <w:jc w:val="left"/>
+        <w:rPr>
+          <w:rFonts w:ascii="Calibri" w:hAnsi="Calibri" w:cs="Calibri" w:eastAsia="Calibri"/>
+          <w:color w:val="auto"/>
+          <w:spacing w:val="0"/>
+          <w:position w:val="0"/>
+          <w:sz w:val="22"/>
+          <w:shd w:fill="auto" w:val="clear"/>
+        </w:rPr>
+      </w:pPr>
+      <w:r>
+        <w:rPr>
+          <w:rFonts w:ascii="Calibri" w:hAnsi="Calibri" w:cs="Calibri" w:eastAsia="Calibri"/>
+          <w:color w:val="auto"/>
+          <w:spacing w:val="0"/>
+          <w:position w:val="0"/>
+          <w:sz w:val="22"/>
+          <w:shd w:fill="auto" w:val="clear"/>
+        </w:rPr>
+        <w:t xml:space="preserve">  vi/vim (create &amp; edit file)</w:t>
+      </w:r>
+    </w:p>
+    <w:p>
+      <w:pPr>
+        <w:numPr>
+          <w:ilvl w:val="0"/>
+          <w:numId w:val="2"/>
+        </w:numPr>
+        <w:spacing w:before="0" w:after="0" w:line="240"/>
+        <w:ind w:right="0" w:left="720" w:hanging="360"/>
+        <w:jc w:val="left"/>
+        <w:rPr>
+          <w:rFonts w:ascii="Calibri" w:hAnsi="Calibri" w:cs="Calibri" w:eastAsia="Calibri"/>
+          <w:color w:val="auto"/>
+          <w:spacing w:val="0"/>
+          <w:position w:val="0"/>
+          <w:sz w:val="22"/>
+          <w:shd w:fill="auto" w:val="clear"/>
+        </w:rPr>
+      </w:pPr>
+      <w:r>
+        <w:rPr>
+          <w:rFonts w:ascii="Calibri" w:hAnsi="Calibri" w:cs="Calibri" w:eastAsia="Calibri"/>
+          <w:color w:val="auto"/>
+          <w:spacing w:val="0"/>
+          <w:position w:val="0"/>
+          <w:sz w:val="22"/>
+          <w:shd w:fill="auto" w:val="clear"/>
+        </w:rPr>
+        <w:t xml:space="preserve">  ls (list) (-a, -la)</w:t>
+      </w:r>
+    </w:p>
+    <w:p>
+      <w:pPr>
+        <w:numPr>
+          <w:ilvl w:val="0"/>
+          <w:numId w:val="2"/>
+        </w:numPr>
+        <w:spacing w:before="0" w:after="0" w:line="240"/>
+        <w:ind w:right="0" w:left="720" w:hanging="360"/>
+        <w:jc w:val="left"/>
+        <w:rPr>
+          <w:rFonts w:ascii="Calibri" w:hAnsi="Calibri" w:cs="Calibri" w:eastAsia="Calibri"/>
+          <w:color w:val="auto"/>
+          <w:spacing w:val="0"/>
+          <w:position w:val="0"/>
+          <w:sz w:val="22"/>
+          <w:shd w:fill="auto" w:val="clear"/>
+        </w:rPr>
+      </w:pPr>
+      <w:r>
+        <w:rPr>
+          <w:rFonts w:ascii="Calibri" w:hAnsi="Calibri" w:cs="Calibri" w:eastAsia="Calibri"/>
+          <w:color w:val="auto"/>
+          <w:spacing w:val="0"/>
+          <w:position w:val="0"/>
+          <w:sz w:val="22"/>
+          <w:shd w:fill="auto" w:val="clear"/>
+        </w:rPr>
+        <w:t xml:space="preserve"> cd (change directory)</w:t>
+      </w:r>
+    </w:p>
+    <w:p>
+      <w:pPr>
+        <w:numPr>
+          <w:ilvl w:val="0"/>
+          <w:numId w:val="2"/>
+        </w:numPr>
+        <w:spacing w:before="0" w:after="0" w:line="240"/>
+        <w:ind w:right="0" w:left="720" w:hanging="360"/>
+        <w:jc w:val="left"/>
+        <w:rPr>
+          <w:rFonts w:ascii="Calibri" w:hAnsi="Calibri" w:cs="Calibri" w:eastAsia="Calibri"/>
+          <w:color w:val="auto"/>
+          <w:spacing w:val="0"/>
+          <w:position w:val="0"/>
+          <w:sz w:val="22"/>
+          <w:shd w:fill="auto" w:val="clear"/>
+        </w:rPr>
+      </w:pPr>
+      <w:r>
+        <w:rPr>
+          <w:rFonts w:ascii="Calibri" w:hAnsi="Calibri" w:cs="Calibri" w:eastAsia="Calibri"/>
+          <w:color w:val="auto"/>
+          <w:spacing w:val="0"/>
+          <w:position w:val="0"/>
+          <w:sz w:val="22"/>
+          <w:shd w:fill="auto" w:val="clear"/>
+        </w:rPr>
+        <w:t xml:space="preserve"> pwd (print working directory)</w:t>
+      </w:r>
+    </w:p>
+    <w:p>
+      <w:pPr>
+        <w:numPr>
+          <w:ilvl w:val="0"/>
+          <w:numId w:val="2"/>
+        </w:numPr>
+        <w:spacing w:before="0" w:after="0" w:line="240"/>
+        <w:ind w:right="0" w:left="720" w:hanging="360"/>
+        <w:jc w:val="left"/>
+        <w:rPr>
+          <w:rFonts w:ascii="Calibri" w:hAnsi="Calibri" w:cs="Calibri" w:eastAsia="Calibri"/>
+          <w:color w:val="auto"/>
+          <w:spacing w:val="0"/>
+          <w:position w:val="0"/>
+          <w:sz w:val="22"/>
+          <w:shd w:fill="auto" w:val="clear"/>
+        </w:rPr>
+      </w:pPr>
+      <w:r>
+        <w:rPr>
+          <w:rFonts w:ascii="Calibri" w:hAnsi="Calibri" w:cs="Calibri" w:eastAsia="Calibri"/>
+          <w:color w:val="auto"/>
+          <w:spacing w:val="0"/>
+          <w:position w:val="0"/>
+          <w:sz w:val="22"/>
+          <w:shd w:fill="auto" w:val="clear"/>
+        </w:rPr>
+        <w:t xml:space="preserve"> mkdir (create directory, multiple)</w:t>
+      </w:r>
+    </w:p>
+    <w:p>
+      <w:pPr>
+        <w:numPr>
+          <w:ilvl w:val="0"/>
+          <w:numId w:val="2"/>
+        </w:numPr>
+        <w:spacing w:before="0" w:after="0" w:line="240"/>
+        <w:ind w:right="0" w:left="720" w:hanging="360"/>
+        <w:jc w:val="left"/>
+        <w:rPr>
+          <w:rFonts w:ascii="Calibri" w:hAnsi="Calibri" w:cs="Calibri" w:eastAsia="Calibri"/>
+          <w:color w:val="auto"/>
+          <w:spacing w:val="0"/>
+          <w:position w:val="0"/>
+          <w:sz w:val="22"/>
+          <w:shd w:fill="auto" w:val="clear"/>
+        </w:rPr>
+      </w:pPr>
+      <w:r>
+        <w:rPr>
+          <w:rFonts w:ascii="Calibri" w:hAnsi="Calibri" w:cs="Calibri" w:eastAsia="Calibri"/>
+          <w:color w:val="auto"/>
+          <w:spacing w:val="0"/>
+          <w:position w:val="0"/>
+          <w:sz w:val="22"/>
+          <w:shd w:fill="auto" w:val="clear"/>
+        </w:rPr>
+        <w:t xml:space="preserve"> cp (copy)</w:t>
+      </w:r>
+    </w:p>
+    <w:p>
+      <w:pPr>
+        <w:numPr>
+          <w:ilvl w:val="0"/>
+          <w:numId w:val="2"/>
+        </w:numPr>
+        <w:spacing w:before="0" w:after="0" w:line="240"/>
+        <w:ind w:right="0" w:left="720" w:hanging="360"/>
+        <w:jc w:val="left"/>
+        <w:rPr>
+          <w:rFonts w:ascii="Calibri" w:hAnsi="Calibri" w:cs="Calibri" w:eastAsia="Calibri"/>
+          <w:color w:val="auto"/>
+          <w:spacing w:val="0"/>
+          <w:position w:val="0"/>
+          <w:sz w:val="22"/>
+          <w:shd w:fill="auto" w:val="clear"/>
+        </w:rPr>
+      </w:pPr>
+      <w:r>
+        <w:rPr>
+          <w:rFonts w:ascii="Calibri" w:hAnsi="Calibri" w:cs="Calibri" w:eastAsia="Calibri"/>
+          <w:color w:val="auto"/>
+          <w:spacing w:val="0"/>
+          <w:position w:val="0"/>
+          <w:sz w:val="22"/>
+          <w:shd w:fill="auto" w:val="clear"/>
+        </w:rPr>
+        <w:t xml:space="preserve"> mv (move)</w:t>
+      </w:r>
+    </w:p>
+    <w:p>
+      <w:pPr>
+        <w:numPr>
+          <w:ilvl w:val="0"/>
+          <w:numId w:val="2"/>
+        </w:numPr>
+        <w:spacing w:before="0" w:after="0" w:line="240"/>
+        <w:ind w:right="0" w:left="720" w:hanging="360"/>
+        <w:jc w:val="left"/>
+        <w:rPr>
+          <w:rFonts w:ascii="Calibri" w:hAnsi="Calibri" w:cs="Calibri" w:eastAsia="Calibri"/>
+          <w:color w:val="auto"/>
+          <w:spacing w:val="0"/>
+          <w:position w:val="0"/>
+          <w:sz w:val="22"/>
+          <w:shd w:fill="auto" w:val="clear"/>
+        </w:rPr>
+      </w:pPr>
+      <w:r>
+        <w:rPr>
+          <w:rFonts w:ascii="Calibri" w:hAnsi="Calibri" w:cs="Calibri" w:eastAsia="Calibri"/>
+          <w:color w:val="auto"/>
+          <w:spacing w:val="0"/>
+          <w:position w:val="0"/>
+          <w:sz w:val="22"/>
+          <w:shd w:fill="auto" w:val="clear"/>
+        </w:rPr>
+        <w:t xml:space="preserve"> mv (rename)</w:t>
+      </w:r>
+    </w:p>
+    <w:p>
+      <w:pPr>
+        <w:numPr>
+          <w:ilvl w:val="0"/>
+          <w:numId w:val="2"/>
+        </w:numPr>
+        <w:spacing w:before="0" w:after="0" w:line="240"/>
+        <w:ind w:right="0" w:left="720" w:hanging="360"/>
+        <w:jc w:val="left"/>
+        <w:rPr>
+          <w:rFonts w:ascii="Calibri" w:hAnsi="Calibri" w:cs="Calibri" w:eastAsia="Calibri"/>
+          <w:color w:val="auto"/>
+          <w:spacing w:val="0"/>
+          <w:position w:val="0"/>
+          <w:sz w:val="22"/>
+          <w:shd w:fill="auto" w:val="clear"/>
+        </w:rPr>
+      </w:pPr>
+      <w:r>
+        <w:rPr>
+          <w:rFonts w:ascii="Calibri" w:hAnsi="Calibri" w:cs="Calibri" w:eastAsia="Calibri"/>
+          <w:color w:val="auto"/>
+          <w:spacing w:val="0"/>
+          <w:position w:val="0"/>
+          <w:sz w:val="22"/>
+          <w:shd w:fill="auto" w:val="clear"/>
+        </w:rPr>
+        <w:t xml:space="preserve"> rm (remove file)</w:t>
+      </w:r>
+    </w:p>
+    <w:p>
+      <w:pPr>
+        <w:numPr>
+          <w:ilvl w:val="0"/>
+          <w:numId w:val="2"/>
+        </w:numPr>
+        <w:spacing w:before="0" w:after="0" w:line="240"/>
+        <w:ind w:right="0" w:left="720" w:hanging="360"/>
+        <w:jc w:val="left"/>
+        <w:rPr>
+          <w:rFonts w:ascii="Calibri" w:hAnsi="Calibri" w:cs="Calibri" w:eastAsia="Calibri"/>
+          <w:color w:val="auto"/>
+          <w:spacing w:val="0"/>
+          <w:position w:val="0"/>
+          <w:sz w:val="22"/>
+          <w:shd w:fill="auto" w:val="clear"/>
+        </w:rPr>
+      </w:pPr>
+      <w:r>
+        <w:rPr>
+          <w:rFonts w:ascii="Calibri" w:hAnsi="Calibri" w:cs="Calibri" w:eastAsia="Calibri"/>
+          <w:color w:val="auto"/>
+          <w:spacing w:val="0"/>
+          <w:position w:val="0"/>
+          <w:sz w:val="22"/>
+          <w:shd w:fill="auto" w:val="clear"/>
+        </w:rPr>
+        <w:t xml:space="preserve">tree (see in tree structure)</w:t>
+      </w:r>
+    </w:p>
+    <w:p>
+      <w:pPr>
+        <w:numPr>
+          <w:ilvl w:val="0"/>
+          <w:numId w:val="2"/>
+        </w:numPr>
+        <w:spacing w:before="0" w:after="0" w:line="240"/>
+        <w:ind w:right="0" w:left="720" w:hanging="360"/>
+        <w:jc w:val="left"/>
+        <w:rPr>
+          <w:rFonts w:ascii="Calibri" w:hAnsi="Calibri" w:cs="Calibri" w:eastAsia="Calibri"/>
+          <w:color w:val="auto"/>
+          <w:spacing w:val="0"/>
+          <w:position w:val="0"/>
+          <w:sz w:val="22"/>
+          <w:shd w:fill="auto" w:val="clear"/>
+        </w:rPr>
+      </w:pPr>
+      <w:r>
+        <w:rPr>
+          <w:rFonts w:ascii="Calibri" w:hAnsi="Calibri" w:cs="Calibri" w:eastAsia="Calibri"/>
+          <w:color w:val="auto"/>
+          <w:spacing w:val="0"/>
+          <w:position w:val="0"/>
+          <w:sz w:val="22"/>
+          <w:shd w:fill="auto" w:val="clear"/>
+        </w:rPr>
+        <w:t xml:space="preserve"> rm -rf(remove directory &amp; recursive)</w:t>
+      </w:r>
+    </w:p>
+    <w:p>
+      <w:pPr>
+        <w:numPr>
+          <w:ilvl w:val="0"/>
+          <w:numId w:val="2"/>
+        </w:numPr>
+        <w:spacing w:before="0" w:after="0" w:line="240"/>
+        <w:ind w:right="0" w:left="720" w:hanging="360"/>
+        <w:jc w:val="left"/>
+        <w:rPr>
+          <w:rFonts w:ascii="Calibri" w:hAnsi="Calibri" w:cs="Calibri" w:eastAsia="Calibri"/>
+          <w:color w:val="auto"/>
+          <w:spacing w:val="0"/>
+          <w:position w:val="0"/>
+          <w:sz w:val="22"/>
+          <w:shd w:fill="auto" w:val="clear"/>
+        </w:rPr>
+      </w:pPr>
+      <w:r>
+        <w:rPr>
+          <w:rFonts w:ascii="Calibri" w:hAnsi="Calibri" w:cs="Calibri" w:eastAsia="Calibri"/>
+          <w:color w:val="auto"/>
+          <w:spacing w:val="0"/>
+          <w:position w:val="0"/>
+          <w:sz w:val="22"/>
+          <w:shd w:fill="auto" w:val="clear"/>
+        </w:rPr>
+        <w:t xml:space="preserve">head (see top 10 lines)</w:t>
+      </w:r>
+    </w:p>
+    <w:p>
+      <w:pPr>
+        <w:numPr>
+          <w:ilvl w:val="0"/>
+          <w:numId w:val="2"/>
+        </w:numPr>
+        <w:spacing w:before="0" w:after="0" w:line="240"/>
+        <w:ind w:right="0" w:left="720" w:hanging="360"/>
+        <w:jc w:val="left"/>
+        <w:rPr>
+          <w:rFonts w:ascii="Calibri" w:hAnsi="Calibri" w:cs="Calibri" w:eastAsia="Calibri"/>
+          <w:color w:val="auto"/>
+          <w:spacing w:val="0"/>
+          <w:position w:val="0"/>
+          <w:sz w:val="22"/>
+          <w:shd w:fill="auto" w:val="clear"/>
+        </w:rPr>
+      </w:pPr>
+      <w:r>
+        <w:rPr>
+          <w:rFonts w:ascii="Calibri" w:hAnsi="Calibri" w:cs="Calibri" w:eastAsia="Calibri"/>
+          <w:color w:val="auto"/>
+          <w:spacing w:val="0"/>
+          <w:position w:val="0"/>
+          <w:sz w:val="22"/>
+          <w:shd w:fill="auto" w:val="clear"/>
+        </w:rPr>
+        <w:t xml:space="preserve">tail (see last 10 lines)</w:t>
+      </w:r>
+    </w:p>
+    <w:p>
+      <w:pPr>
+        <w:numPr>
+          <w:ilvl w:val="0"/>
+          <w:numId w:val="2"/>
+        </w:numPr>
+        <w:spacing w:before="0" w:after="0" w:line="240"/>
+        <w:ind w:right="0" w:left="720" w:hanging="360"/>
+        <w:jc w:val="left"/>
+        <w:rPr>
+          <w:rFonts w:ascii="Calibri" w:hAnsi="Calibri" w:cs="Calibri" w:eastAsia="Calibri"/>
+          <w:color w:val="auto"/>
+          <w:spacing w:val="0"/>
+          <w:position w:val="0"/>
+          <w:sz w:val="22"/>
+          <w:shd w:fill="auto" w:val="clear"/>
+        </w:rPr>
+      </w:pPr>
+      <w:r>
+        <w:rPr>
+          <w:rFonts w:ascii="Calibri" w:hAnsi="Calibri" w:cs="Calibri" w:eastAsia="Calibri"/>
+          <w:color w:val="auto"/>
+          <w:spacing w:val="0"/>
+          <w:position w:val="0"/>
+          <w:sz w:val="22"/>
+          <w:shd w:fill="auto" w:val="clear"/>
+        </w:rPr>
         <w:t xml:space="preserve">ls ch*.doc</w:t>
       </w:r>
     </w:p>
@@ -158,66 +668,6 @@
           <w:sz w:val="22"/>
           <w:shd w:fill="auto" w:val="clear"/>
         </w:rPr>
-        <w:t xml:space="preserve">Creating Files</w:t>
-      </w:r>
-    </w:p>
-    <w:p>
-      <w:pPr>
-        <w:numPr>
-          <w:ilvl w:val="0"/>
-          <w:numId w:val="4"/>
-        </w:numPr>
-        <w:spacing w:before="0" w:after="0" w:line="240"/>
-        <w:ind w:right="0" w:left="720" w:hanging="360"/>
-        <w:jc w:val="left"/>
-        <w:rPr>
-          <w:rFonts w:ascii="Calibri" w:hAnsi="Calibri" w:cs="Calibri" w:eastAsia="Calibri"/>
-          <w:color w:val="auto"/>
-          <w:spacing w:val="0"/>
-          <w:position w:val="0"/>
-          <w:sz w:val="22"/>
-          <w:shd w:fill="auto" w:val="clear"/>
-        </w:rPr>
-      </w:pPr>
-      <w:r>
-        <w:rPr>
-          <w:rFonts w:ascii="Calibri" w:hAnsi="Calibri" w:cs="Calibri" w:eastAsia="Calibri"/>
-          <w:color w:val="auto"/>
-          <w:spacing w:val="0"/>
-          <w:position w:val="0"/>
-          <w:sz w:val="22"/>
-          <w:shd w:fill="auto" w:val="clear"/>
-        </w:rPr>
-        <w:t xml:space="preserve">vi filename</w:t>
-      </w:r>
-    </w:p>
-    <w:p>
-      <w:pPr>
-        <w:numPr>
-          <w:ilvl w:val="0"/>
-          <w:numId w:val="4"/>
-        </w:numPr>
-        <w:spacing w:before="0" w:after="0" w:line="240"/>
-        <w:ind w:right="0" w:left="720" w:hanging="360"/>
-        <w:jc w:val="left"/>
-        <w:rPr>
-          <w:rFonts w:ascii="Calibri" w:hAnsi="Calibri" w:cs="Calibri" w:eastAsia="Calibri"/>
-          <w:color w:val="auto"/>
-          <w:spacing w:val="0"/>
-          <w:position w:val="0"/>
-          <w:sz w:val="22"/>
-          <w:shd w:fill="auto" w:val="clear"/>
-        </w:rPr>
-      </w:pPr>
-      <w:r>
-        <w:rPr>
-          <w:rFonts w:ascii="Calibri" w:hAnsi="Calibri" w:cs="Calibri" w:eastAsia="Calibri"/>
-          <w:color w:val="auto"/>
-          <w:spacing w:val="0"/>
-          <w:position w:val="0"/>
-          <w:sz w:val="22"/>
-          <w:shd w:fill="auto" w:val="clear"/>
-        </w:rPr>
         <w:t xml:space="preserve">Display Content of a File</w:t>
       </w:r>
     </w:p>
@@ -225,7 +675,7 @@
       <w:pPr>
         <w:numPr>
           <w:ilvl w:val="0"/>
-          <w:numId w:val="4"/>
+          <w:numId w:val="5"/>
         </w:numPr>
         <w:spacing w:before="0" w:after="0" w:line="240"/>
         <w:ind w:right="0" w:left="720" w:hanging="360"/>
@@ -255,7 +705,7 @@
       <w:pPr>
         <w:numPr>
           <w:ilvl w:val="0"/>
-          <w:numId w:val="4"/>
+          <w:numId w:val="5"/>
         </w:numPr>
         <w:spacing w:before="0" w:after="0" w:line="240"/>
         <w:ind w:right="0" w:left="720" w:hanging="360"/>
@@ -283,66 +733,6 @@
     </w:p>
     <w:p>
       <w:pPr>
-        <w:numPr>
-          <w:ilvl w:val="0"/>
-          <w:numId w:val="4"/>
-        </w:numPr>
-        <w:spacing w:before="0" w:after="0" w:line="240"/>
-        <w:ind w:right="0" w:left="720" w:hanging="360"/>
-        <w:jc w:val="left"/>
-        <w:rPr>
-          <w:rFonts w:ascii="Calibri" w:hAnsi="Calibri" w:cs="Calibri" w:eastAsia="Calibri"/>
-          <w:color w:val="auto"/>
-          <w:spacing w:val="0"/>
-          <w:position w:val="0"/>
-          <w:sz w:val="22"/>
-          <w:shd w:fill="auto" w:val="clear"/>
-        </w:rPr>
-      </w:pPr>
-      <w:r>
-        <w:rPr>
-          <w:rFonts w:ascii="Calibri" w:hAnsi="Calibri" w:cs="Calibri" w:eastAsia="Calibri"/>
-          <w:color w:val="auto"/>
-          <w:spacing w:val="0"/>
-          <w:position w:val="0"/>
-          <w:sz w:val="22"/>
-          <w:shd w:fill="auto" w:val="clear"/>
-        </w:rPr>
-        <w:t xml:space="preserve">1   This is unix file....I created it for the first time.....</w:t>
-      </w:r>
-    </w:p>
-    <w:p>
-      <w:pPr>
-        <w:numPr>
-          <w:ilvl w:val="0"/>
-          <w:numId w:val="4"/>
-        </w:numPr>
-        <w:spacing w:before="0" w:after="0" w:line="240"/>
-        <w:ind w:right="0" w:left="720" w:hanging="360"/>
-        <w:jc w:val="left"/>
-        <w:rPr>
-          <w:rFonts w:ascii="Calibri" w:hAnsi="Calibri" w:cs="Calibri" w:eastAsia="Calibri"/>
-          <w:color w:val="auto"/>
-          <w:spacing w:val="0"/>
-          <w:position w:val="0"/>
-          <w:sz w:val="22"/>
-          <w:shd w:fill="auto" w:val="clear"/>
-        </w:rPr>
-      </w:pPr>
-      <w:r>
-        <w:rPr>
-          <w:rFonts w:ascii="Calibri" w:hAnsi="Calibri" w:cs="Calibri" w:eastAsia="Calibri"/>
-          <w:color w:val="auto"/>
-          <w:spacing w:val="0"/>
-          <w:position w:val="0"/>
-          <w:sz w:val="22"/>
-          <w:shd w:fill="auto" w:val="clear"/>
-        </w:rPr>
-        <w:t xml:space="preserve">2   I'm going to save this content in this file.</w:t>
-      </w:r>
-    </w:p>
-    <w:p>
-      <w:pPr>
         <w:spacing w:before="0" w:after="0" w:line="240"/>
         <w:ind w:right="0" w:left="0" w:firstLine="0"/>
         <w:jc w:val="left"/>
@@ -373,87 +763,30 @@
       <w:pPr>
         <w:numPr>
           <w:ilvl w:val="0"/>
-          <w:numId w:val="6"/>
-        </w:numPr>
-        <w:spacing w:before="0" w:after="0" w:line="240"/>
-        <w:ind w:right="0" w:left="720" w:hanging="360"/>
-        <w:jc w:val="left"/>
-        <w:rPr>
-          <w:rFonts w:ascii="Calibri" w:hAnsi="Calibri" w:cs="Calibri" w:eastAsia="Calibri"/>
-          <w:color w:val="auto"/>
-          <w:spacing w:val="0"/>
-          <w:position w:val="0"/>
-          <w:sz w:val="22"/>
-          <w:shd w:fill="auto" w:val="clear"/>
-        </w:rPr>
-      </w:pPr>
-      <w:r>
-        <w:rPr>
-          <w:rFonts w:ascii="Calibri" w:hAnsi="Calibri" w:cs="Calibri" w:eastAsia="Calibri"/>
-          <w:color w:val="auto"/>
-          <w:spacing w:val="0"/>
-          <w:position w:val="0"/>
-          <w:sz w:val="22"/>
-          <w:shd w:fill="auto" w:val="clear"/>
-        </w:rPr>
-        <w:t xml:space="preserve">$ cp source_file destination_file</w:t>
-      </w:r>
-    </w:p>
-    <w:p>
-      <w:pPr>
-        <w:numPr>
-          <w:ilvl w:val="0"/>
-          <w:numId w:val="6"/>
-        </w:numPr>
-        <w:spacing w:before="0" w:after="0" w:line="240"/>
-        <w:ind w:right="0" w:left="720" w:hanging="360"/>
-        <w:jc w:val="left"/>
-        <w:rPr>
-          <w:rFonts w:ascii="Calibri" w:hAnsi="Calibri" w:cs="Calibri" w:eastAsia="Calibri"/>
-          <w:color w:val="auto"/>
-          <w:spacing w:val="0"/>
-          <w:position w:val="0"/>
-          <w:sz w:val="22"/>
-          <w:shd w:fill="auto" w:val="clear"/>
-        </w:rPr>
-      </w:pPr>
-      <w:r>
-        <w:rPr>
-          <w:rFonts w:ascii="Calibri" w:hAnsi="Calibri" w:cs="Calibri" w:eastAsia="Calibri"/>
-          <w:color w:val="auto"/>
-          <w:spacing w:val="0"/>
-          <w:position w:val="0"/>
-          <w:sz w:val="22"/>
-          <w:shd w:fill="auto" w:val="clear"/>
-        </w:rPr>
-        <w:t xml:space="preserve">Renaming Files</w:t>
-      </w:r>
-    </w:p>
-    <w:p>
-      <w:pPr>
-        <w:spacing w:before="0" w:after="0" w:line="240"/>
-        <w:ind w:right="0" w:left="0" w:firstLine="0"/>
-        <w:jc w:val="left"/>
-        <w:rPr>
-          <w:rFonts w:ascii="Calibri" w:hAnsi="Calibri" w:cs="Calibri" w:eastAsia="Calibri"/>
-          <w:color w:val="auto"/>
-          <w:spacing w:val="0"/>
-          <w:position w:val="0"/>
-          <w:sz w:val="22"/>
-          <w:shd w:fill="auto" w:val="clear"/>
-        </w:rPr>
-      </w:pPr>
-      <w:r>
-        <w:rPr>
-          <w:rFonts w:ascii="Calibri" w:hAnsi="Calibri" w:cs="Calibri" w:eastAsia="Calibri"/>
-          <w:b/>
-          <w:color w:val="auto"/>
-          <w:spacing w:val="0"/>
-          <w:position w:val="0"/>
-          <w:sz w:val="22"/>
-          <w:shd w:fill="auto" w:val="clear"/>
-        </w:rPr>
-        <w:t xml:space="preserve">mv old_file new_file</w:t>
+          <w:numId w:val="7"/>
+        </w:numPr>
+        <w:spacing w:before="0" w:after="0" w:line="240"/>
+        <w:ind w:right="0" w:left="720" w:hanging="360"/>
+        <w:jc w:val="left"/>
+        <w:rPr>
+          <w:rFonts w:ascii="Calibri" w:hAnsi="Calibri" w:cs="Calibri" w:eastAsia="Calibri"/>
+          <w:color w:val="auto"/>
+          <w:spacing w:val="0"/>
+          <w:position w:val="0"/>
+          <w:sz w:val="22"/>
+          <w:shd w:fill="auto" w:val="clear"/>
+        </w:rPr>
+      </w:pPr>
+      <w:r>
+        <w:rPr>
+          <w:rFonts w:ascii="Calibri" w:hAnsi="Calibri" w:cs="Calibri" w:eastAsia="Calibri"/>
+          <w:color w:val="auto"/>
+          <w:spacing w:val="0"/>
+          <w:position w:val="0"/>
+          <w:sz w:val="22"/>
+          <w:shd w:fill="auto" w:val="clear"/>
+        </w:rPr>
+        <w:t xml:space="preserve">cp source_file destination_file</w:t>
       </w:r>
     </w:p>
     <w:p>
@@ -488,60 +821,60 @@
       <w:pPr>
         <w:numPr>
           <w:ilvl w:val="0"/>
-          <w:numId w:val="8"/>
-        </w:numPr>
-        <w:spacing w:before="0" w:after="0" w:line="240"/>
-        <w:ind w:right="0" w:left="720" w:hanging="360"/>
-        <w:jc w:val="left"/>
-        <w:rPr>
-          <w:rFonts w:ascii="Calibri" w:hAnsi="Calibri" w:cs="Calibri" w:eastAsia="Calibri"/>
-          <w:color w:val="auto"/>
-          <w:spacing w:val="0"/>
-          <w:position w:val="0"/>
-          <w:sz w:val="22"/>
-          <w:shd w:fill="auto" w:val="clear"/>
-        </w:rPr>
-      </w:pPr>
-      <w:r>
-        <w:rPr>
-          <w:rFonts w:ascii="Calibri" w:hAnsi="Calibri" w:cs="Calibri" w:eastAsia="Calibri"/>
-          <w:color w:val="auto"/>
-          <w:spacing w:val="0"/>
-          <w:position w:val="0"/>
-          <w:sz w:val="22"/>
-          <w:shd w:fill="auto" w:val="clear"/>
-        </w:rPr>
-        <w:t xml:space="preserve">$ rm filename </w:t>
-      </w:r>
-    </w:p>
-    <w:p>
-      <w:pPr>
-        <w:numPr>
-          <w:ilvl w:val="0"/>
-          <w:numId w:val="8"/>
-        </w:numPr>
-        <w:spacing w:before="0" w:after="0" w:line="240"/>
-        <w:ind w:right="0" w:left="720" w:hanging="360"/>
-        <w:jc w:val="left"/>
-        <w:rPr>
-          <w:rFonts w:ascii="Calibri" w:hAnsi="Calibri" w:cs="Calibri" w:eastAsia="Calibri"/>
-          <w:color w:val="auto"/>
-          <w:spacing w:val="0"/>
-          <w:position w:val="0"/>
-          <w:sz w:val="22"/>
-          <w:shd w:fill="auto" w:val="clear"/>
-        </w:rPr>
-      </w:pPr>
-      <w:r>
-        <w:rPr>
-          <w:rFonts w:ascii="Calibri" w:hAnsi="Calibri" w:cs="Calibri" w:eastAsia="Calibri"/>
-          <w:color w:val="auto"/>
-          <w:spacing w:val="0"/>
-          <w:position w:val="0"/>
-          <w:sz w:val="22"/>
-          <w:shd w:fill="auto" w:val="clear"/>
-        </w:rPr>
-        <w:t xml:space="preserve">$ rm filename1 filename2 filename3</w:t>
+          <w:numId w:val="9"/>
+        </w:numPr>
+        <w:spacing w:before="0" w:after="0" w:line="240"/>
+        <w:ind w:right="0" w:left="720" w:hanging="360"/>
+        <w:jc w:val="left"/>
+        <w:rPr>
+          <w:rFonts w:ascii="Calibri" w:hAnsi="Calibri" w:cs="Calibri" w:eastAsia="Calibri"/>
+          <w:color w:val="auto"/>
+          <w:spacing w:val="0"/>
+          <w:position w:val="0"/>
+          <w:sz w:val="22"/>
+          <w:shd w:fill="auto" w:val="clear"/>
+        </w:rPr>
+      </w:pPr>
+      <w:r>
+        <w:rPr>
+          <w:rFonts w:ascii="Calibri" w:hAnsi="Calibri" w:cs="Calibri" w:eastAsia="Calibri"/>
+          <w:color w:val="auto"/>
+          <w:spacing w:val="0"/>
+          <w:position w:val="0"/>
+          <w:sz w:val="22"/>
+          <w:shd w:fill="auto" w:val="clear"/>
+        </w:rPr>
+        <w:t xml:space="preserve">rm filename </w:t>
+      </w:r>
+    </w:p>
+    <w:p>
+      <w:pPr>
+        <w:numPr>
+          <w:ilvl w:val="0"/>
+          <w:numId w:val="9"/>
+        </w:numPr>
+        <w:spacing w:before="0" w:after="0" w:line="240"/>
+        <w:ind w:right="0" w:left="720" w:hanging="360"/>
+        <w:jc w:val="left"/>
+        <w:rPr>
+          <w:rFonts w:ascii="Calibri" w:hAnsi="Calibri" w:cs="Calibri" w:eastAsia="Calibri"/>
+          <w:color w:val="auto"/>
+          <w:spacing w:val="0"/>
+          <w:position w:val="0"/>
+          <w:sz w:val="22"/>
+          <w:shd w:fill="auto" w:val="clear"/>
+        </w:rPr>
+      </w:pPr>
+      <w:r>
+        <w:rPr>
+          <w:rFonts w:ascii="Calibri" w:hAnsi="Calibri" w:cs="Calibri" w:eastAsia="Calibri"/>
+          <w:color w:val="auto"/>
+          <w:spacing w:val="0"/>
+          <w:position w:val="0"/>
+          <w:sz w:val="22"/>
+          <w:shd w:fill="auto" w:val="clear"/>
+        </w:rPr>
+        <w:t xml:space="preserve">rm filename1 filename2 filename3</w:t>
       </w:r>
     </w:p>
     <w:p>
@@ -575,7 +908,7 @@
       <w:pPr>
         <w:numPr>
           <w:ilvl w:val="0"/>
-          <w:numId w:val="10"/>
+          <w:numId w:val="11"/>
         </w:numPr>
         <w:spacing w:before="0" w:after="0" w:line="240"/>
         <w:ind w:right="0" w:left="720" w:hanging="360"/>
@@ -605,7 +938,7 @@
       <w:pPr>
         <w:numPr>
           <w:ilvl w:val="0"/>
-          <w:numId w:val="10"/>
+          <w:numId w:val="11"/>
         </w:numPr>
         <w:spacing w:before="0" w:after="0" w:line="240"/>
         <w:ind w:right="0" w:left="720" w:hanging="360"/>
@@ -635,7 +968,7 @@
       <w:pPr>
         <w:numPr>
           <w:ilvl w:val="0"/>
-          <w:numId w:val="10"/>
+          <w:numId w:val="11"/>
         </w:numPr>
         <w:spacing w:before="0" w:after="0" w:line="240"/>
         <w:ind w:right="0" w:left="720" w:hanging="360"/>
@@ -665,7 +998,7 @@
       <w:pPr>
         <w:numPr>
           <w:ilvl w:val="0"/>
-          <w:numId w:val="10"/>
+          <w:numId w:val="11"/>
         </w:numPr>
         <w:spacing w:before="0" w:after="0" w:line="240"/>
         <w:ind w:right="0" w:left="720" w:hanging="360"/>
@@ -695,7 +1028,7 @@
       <w:pPr>
         <w:numPr>
           <w:ilvl w:val="0"/>
-          <w:numId w:val="10"/>
+          <w:numId w:val="11"/>
         </w:numPr>
         <w:spacing w:before="0" w:after="0" w:line="240"/>
         <w:ind w:right="0" w:left="720" w:hanging="360"/>
@@ -735,6 +1068,198 @@
           <w:shd w:fill="auto" w:val="clear"/>
         </w:rPr>
       </w:pPr>
+      <w:r>
+        <w:rPr>
+          <w:rFonts w:ascii="Calibri" w:hAnsi="Calibri" w:cs="Calibri" w:eastAsia="Calibri"/>
+          <w:b/>
+          <w:color w:val="auto"/>
+          <w:spacing w:val="0"/>
+          <w:position w:val="0"/>
+          <w:sz w:val="22"/>
+          <w:shd w:fill="auto" w:val="clear"/>
+        </w:rPr>
+        <w:t xml:space="preserve">Find </w:t>
+      </w:r>
+    </w:p>
+    <w:p>
+      <w:pPr>
+        <w:numPr>
+          <w:ilvl w:val="0"/>
+          <w:numId w:val="13"/>
+        </w:numPr>
+        <w:spacing w:before="0" w:after="0" w:line="240"/>
+        <w:ind w:right="0" w:left="720" w:hanging="360"/>
+        <w:jc w:val="left"/>
+        <w:rPr>
+          <w:rFonts w:ascii="Calibri" w:hAnsi="Calibri" w:cs="Calibri" w:eastAsia="Calibri"/>
+          <w:color w:val="auto"/>
+          <w:spacing w:val="0"/>
+          <w:position w:val="0"/>
+          <w:sz w:val="22"/>
+          <w:shd w:fill="auto" w:val="clear"/>
+        </w:rPr>
+      </w:pPr>
+      <w:r>
+        <w:rPr>
+          <w:rFonts w:ascii="Calibri" w:hAnsi="Calibri" w:cs="Calibri" w:eastAsia="Calibri"/>
+          <w:color w:val="auto"/>
+          <w:spacing w:val="0"/>
+          <w:position w:val="0"/>
+          <w:sz w:val="22"/>
+          <w:shd w:fill="auto" w:val="clear"/>
+        </w:rPr>
+        <w:t xml:space="preserve">find -type f (to see all files in current directory)</w:t>
+      </w:r>
+    </w:p>
+    <w:p>
+      <w:pPr>
+        <w:numPr>
+          <w:ilvl w:val="0"/>
+          <w:numId w:val="13"/>
+        </w:numPr>
+        <w:spacing w:before="0" w:after="0" w:line="240"/>
+        <w:ind w:right="0" w:left="720" w:hanging="360"/>
+        <w:jc w:val="left"/>
+        <w:rPr>
+          <w:rFonts w:ascii="Calibri" w:hAnsi="Calibri" w:cs="Calibri" w:eastAsia="Calibri"/>
+          <w:color w:val="auto"/>
+          <w:spacing w:val="0"/>
+          <w:position w:val="0"/>
+          <w:sz w:val="22"/>
+          <w:shd w:fill="auto" w:val="clear"/>
+        </w:rPr>
+      </w:pPr>
+      <w:r>
+        <w:rPr>
+          <w:rFonts w:ascii="Calibri" w:hAnsi="Calibri" w:cs="Calibri" w:eastAsia="Calibri"/>
+          <w:color w:val="auto"/>
+          <w:spacing w:val="0"/>
+          <w:position w:val="0"/>
+          <w:sz w:val="22"/>
+          <w:shd w:fill="auto" w:val="clear"/>
+        </w:rPr>
+        <w:t xml:space="preserve">find -type d (to see all directories in current directory)</w:t>
+      </w:r>
+    </w:p>
+    <w:p>
+      <w:pPr>
+        <w:numPr>
+          <w:ilvl w:val="0"/>
+          <w:numId w:val="13"/>
+        </w:numPr>
+        <w:spacing w:before="0" w:after="0" w:line="240"/>
+        <w:ind w:right="0" w:left="720" w:hanging="360"/>
+        <w:jc w:val="left"/>
+        <w:rPr>
+          <w:rFonts w:ascii="Calibri" w:hAnsi="Calibri" w:cs="Calibri" w:eastAsia="Calibri"/>
+          <w:color w:val="auto"/>
+          <w:spacing w:val="0"/>
+          <w:position w:val="0"/>
+          <w:sz w:val="22"/>
+          <w:shd w:fill="auto" w:val="clear"/>
+        </w:rPr>
+      </w:pPr>
+      <w:r>
+        <w:rPr>
+          <w:rFonts w:ascii="Calibri" w:hAnsi="Calibri" w:cs="Calibri" w:eastAsia="Calibri"/>
+          <w:color w:val="auto"/>
+          <w:spacing w:val="0"/>
+          <w:position w:val="0"/>
+          <w:sz w:val="22"/>
+          <w:shd w:fill="auto" w:val="clear"/>
+        </w:rPr>
+        <w:t xml:space="preserve">find / -type f (to see all files under top level root directory)</w:t>
+      </w:r>
+    </w:p>
+    <w:p>
+      <w:pPr>
+        <w:numPr>
+          <w:ilvl w:val="0"/>
+          <w:numId w:val="13"/>
+        </w:numPr>
+        <w:spacing w:before="0" w:after="0" w:line="240"/>
+        <w:ind w:right="0" w:left="720" w:hanging="360"/>
+        <w:jc w:val="left"/>
+        <w:rPr>
+          <w:rFonts w:ascii="Calibri" w:hAnsi="Calibri" w:cs="Calibri" w:eastAsia="Calibri"/>
+          <w:color w:val="auto"/>
+          <w:spacing w:val="0"/>
+          <w:position w:val="0"/>
+          <w:sz w:val="22"/>
+          <w:shd w:fill="auto" w:val="clear"/>
+        </w:rPr>
+      </w:pPr>
+      <w:r>
+        <w:rPr>
+          <w:rFonts w:ascii="Calibri" w:hAnsi="Calibri" w:cs="Calibri" w:eastAsia="Calibri"/>
+          <w:color w:val="auto"/>
+          <w:spacing w:val="0"/>
+          <w:position w:val="0"/>
+          <w:sz w:val="22"/>
+          <w:shd w:fill="auto" w:val="clear"/>
+        </w:rPr>
+        <w:t xml:space="preserve">find / -type d (to see all directories under top level root directory)</w:t>
+      </w:r>
+    </w:p>
+    <w:p>
+      <w:pPr>
+        <w:numPr>
+          <w:ilvl w:val="0"/>
+          <w:numId w:val="13"/>
+        </w:numPr>
+        <w:spacing w:before="0" w:after="0" w:line="240"/>
+        <w:ind w:right="0" w:left="720" w:hanging="360"/>
+        <w:jc w:val="left"/>
+        <w:rPr>
+          <w:rFonts w:ascii="Calibri" w:hAnsi="Calibri" w:cs="Calibri" w:eastAsia="Calibri"/>
+          <w:color w:val="auto"/>
+          <w:spacing w:val="0"/>
+          <w:position w:val="0"/>
+          <w:sz w:val="22"/>
+          <w:shd w:fill="auto" w:val="clear"/>
+        </w:rPr>
+      </w:pPr>
+      <w:r>
+        <w:rPr>
+          <w:rFonts w:ascii="Calibri" w:hAnsi="Calibri" w:cs="Calibri" w:eastAsia="Calibri"/>
+          <w:color w:val="auto"/>
+          <w:spacing w:val="0"/>
+          <w:position w:val="0"/>
+          <w:sz w:val="22"/>
+          <w:shd w:fill="auto" w:val="clear"/>
+        </w:rPr>
+        <w:t xml:space="preserve">find / -type f -name &lt;file_name&gt; (to search specific file under top level root directory)</w:t>
+      </w:r>
+    </w:p>
+    <w:p>
+      <w:pPr>
+        <w:numPr>
+          <w:ilvl w:val="0"/>
+          <w:numId w:val="13"/>
+        </w:numPr>
+        <w:spacing w:before="0" w:after="0" w:line="240"/>
+        <w:ind w:right="0" w:left="720" w:hanging="360"/>
+        <w:jc w:val="left"/>
+        <w:rPr>
+          <w:rFonts w:ascii="Calibri" w:hAnsi="Calibri" w:cs="Calibri" w:eastAsia="Calibri"/>
+          <w:color w:val="auto"/>
+          <w:spacing w:val="0"/>
+          <w:position w:val="0"/>
+          <w:sz w:val="22"/>
+          <w:shd w:fill="auto" w:val="clear"/>
+        </w:rPr>
+      </w:pPr>
+      <w:r>
+        <w:rPr>
+          <w:rFonts w:ascii="Calibri" w:hAnsi="Calibri" w:cs="Calibri" w:eastAsia="Calibri"/>
+          <w:color w:val="auto"/>
+          <w:spacing w:val="0"/>
+          <w:position w:val="0"/>
+          <w:sz w:val="22"/>
+          <w:shd w:fill="auto" w:val="clear"/>
+        </w:rPr>
+        <w:t xml:space="preserve">find / -type d -name &lt;dir_name&gt; (to search specific dir under top level root directory)</w:t>
+      </w:r>
     </w:p>
     <w:p>
       <w:pPr>
@@ -767,7 +1292,7 @@
       <w:pPr>
         <w:numPr>
           <w:ilvl w:val="0"/>
-          <w:numId w:val="12"/>
+          <w:numId w:val="15"/>
         </w:numPr>
         <w:spacing w:before="0" w:after="0" w:line="240"/>
         <w:ind w:right="0" w:left="720" w:hanging="360"/>
@@ -797,7 +1322,7 @@
       <w:pPr>
         <w:numPr>
           <w:ilvl w:val="0"/>
-          <w:numId w:val="12"/>
+          <w:numId w:val="15"/>
         </w:numPr>
         <w:spacing w:before="0" w:after="0" w:line="240"/>
         <w:ind w:right="0" w:left="720" w:hanging="360"/>
@@ -827,7 +1352,7 @@
       <w:pPr>
         <w:numPr>
           <w:ilvl w:val="0"/>
-          <w:numId w:val="12"/>
+          <w:numId w:val="15"/>
         </w:numPr>
         <w:spacing w:before="0" w:after="0" w:line="240"/>
         <w:ind w:right="0" w:left="720" w:hanging="360"/>
@@ -861,7 +1386,7 @@
       <w:pPr>
         <w:numPr>
           <w:ilvl w:val="0"/>
-          <w:numId w:val="12"/>
+          <w:numId w:val="15"/>
         </w:numPr>
         <w:spacing w:before="0" w:after="0" w:line="240"/>
         <w:ind w:right="0" w:left="720" w:hanging="360"/>
@@ -895,7 +1420,7 @@
       <w:pPr>
         <w:numPr>
           <w:ilvl w:val="0"/>
-          <w:numId w:val="12"/>
+          <w:numId w:val="15"/>
         </w:numPr>
         <w:spacing w:before="0" w:after="0" w:line="240"/>
         <w:ind w:right="0" w:left="720" w:hanging="360"/>
@@ -929,7 +1454,7 @@
       <w:pPr>
         <w:numPr>
           <w:ilvl w:val="0"/>
-          <w:numId w:val="12"/>
+          <w:numId w:val="15"/>
         </w:numPr>
         <w:spacing w:before="0" w:after="0" w:line="240"/>
         <w:ind w:right="0" w:left="720" w:hanging="360"/>
@@ -963,7 +1488,7 @@
       <w:pPr>
         <w:numPr>
           <w:ilvl w:val="0"/>
-          <w:numId w:val="12"/>
+          <w:numId w:val="15"/>
         </w:numPr>
         <w:spacing w:before="0" w:after="0" w:line="240"/>
         <w:ind w:right="0" w:left="720" w:hanging="360"/>
@@ -997,7 +1522,7 @@
       <w:pPr>
         <w:numPr>
           <w:ilvl w:val="0"/>
-          <w:numId w:val="12"/>
+          <w:numId w:val="15"/>
         </w:numPr>
         <w:spacing w:before="0" w:after="0" w:line="240"/>
         <w:ind w:right="0" w:left="720" w:hanging="360"/>
@@ -1031,7 +1556,7 @@
       <w:pPr>
         <w:numPr>
           <w:ilvl w:val="0"/>
-          <w:numId w:val="12"/>
+          <w:numId w:val="15"/>
         </w:numPr>
         <w:spacing w:before="0" w:after="0" w:line="240"/>
         <w:ind w:right="0" w:left="720" w:hanging="360"/>
@@ -1065,7 +1590,7 @@
       <w:pPr>
         <w:numPr>
           <w:ilvl w:val="0"/>
-          <w:numId w:val="12"/>
+          <w:numId w:val="15"/>
         </w:numPr>
         <w:spacing w:before="0" w:after="0" w:line="240"/>
         <w:ind w:right="0" w:left="720" w:hanging="360"/>
@@ -1117,6 +1642,7 @@
         <w:jc w:val="left"/>
         <w:rPr>
           <w:rFonts w:ascii="Calibri" w:hAnsi="Calibri" w:cs="Calibri" w:eastAsia="Calibri"/>
+          <w:b/>
           <w:color w:val="auto"/>
           <w:spacing w:val="0"/>
           <w:position w:val="0"/>
@@ -1139,6 +1665,66 @@
     </w:p>
     <w:p>
       <w:pPr>
+        <w:numPr>
+          <w:ilvl w:val="0"/>
+          <w:numId w:val="17"/>
+        </w:numPr>
+        <w:spacing w:before="0" w:after="0" w:line="240"/>
+        <w:ind w:right="0" w:left="721" w:hanging="358"/>
+        <w:jc w:val="left"/>
+        <w:rPr>
+          <w:rFonts w:ascii="Calibri" w:hAnsi="Calibri" w:cs="Calibri" w:eastAsia="Calibri"/>
+          <w:color w:val="auto"/>
+          <w:spacing w:val="0"/>
+          <w:position w:val="0"/>
+          <w:sz w:val="22"/>
+          <w:shd w:fill="auto" w:val="clear"/>
+        </w:rPr>
+      </w:pPr>
+      <w:r>
+        <w:rPr>
+          <w:rFonts w:ascii="Calibri" w:hAnsi="Calibri" w:cs="Calibri" w:eastAsia="Calibri"/>
+          <w:color w:val="auto"/>
+          <w:spacing w:val="0"/>
+          <w:position w:val="0"/>
+          <w:sz w:val="22"/>
+          <w:shd w:fill="auto" w:val="clear"/>
+        </w:rPr>
+        <w:t xml:space="preserve"> chown (owner)</w:t>
+      </w:r>
+    </w:p>
+    <w:p>
+      <w:pPr>
+        <w:numPr>
+          <w:ilvl w:val="0"/>
+          <w:numId w:val="17"/>
+        </w:numPr>
+        <w:spacing w:before="0" w:after="0" w:line="240"/>
+        <w:ind w:right="0" w:left="721" w:hanging="358"/>
+        <w:jc w:val="left"/>
+        <w:rPr>
+          <w:rFonts w:ascii="Calibri" w:hAnsi="Calibri" w:cs="Calibri" w:eastAsia="Calibri"/>
+          <w:color w:val="auto"/>
+          <w:spacing w:val="0"/>
+          <w:position w:val="0"/>
+          <w:sz w:val="22"/>
+          <w:shd w:fill="auto" w:val="clear"/>
+        </w:rPr>
+      </w:pPr>
+      <w:r>
+        <w:rPr>
+          <w:rFonts w:ascii="Calibri" w:hAnsi="Calibri" w:cs="Calibri" w:eastAsia="Calibri"/>
+          <w:color w:val="auto"/>
+          <w:spacing w:val="0"/>
+          <w:position w:val="0"/>
+          <w:sz w:val="22"/>
+          <w:shd w:fill="auto" w:val="clear"/>
+        </w:rPr>
+        <w:t xml:space="preserve"> chgrp (group)</w:t>
+      </w:r>
+    </w:p>
+    <w:p>
+      <w:pPr>
         <w:spacing w:before="0" w:after="0" w:line="240"/>
         <w:ind w:right="0" w:left="0" w:firstLine="0"/>
         <w:jc w:val="left"/>
@@ -1183,7 +1769,7 @@
       <w:pPr>
         <w:numPr>
           <w:ilvl w:val="0"/>
-          <w:numId w:val="14"/>
+          <w:numId w:val="19"/>
         </w:numPr>
         <w:spacing w:before="0" w:after="0" w:line="240"/>
         <w:ind w:right="0" w:left="720" w:hanging="360"/>
@@ -1213,7 +1799,7 @@
       <w:pPr>
         <w:numPr>
           <w:ilvl w:val="0"/>
-          <w:numId w:val="14"/>
+          <w:numId w:val="19"/>
         </w:numPr>
         <w:spacing w:before="0" w:after="0" w:line="240"/>
         <w:ind w:right="0" w:left="720" w:hanging="360"/>
@@ -1243,102 +1829,65 @@
       <w:pPr>
         <w:numPr>
           <w:ilvl w:val="0"/>
-          <w:numId w:val="14"/>
-        </w:numPr>
-        <w:spacing w:before="0" w:after="0" w:line="240"/>
-        <w:ind w:right="0" w:left="720" w:hanging="360"/>
-        <w:jc w:val="left"/>
-        <w:rPr>
-          <w:rFonts w:ascii="Calibri" w:hAnsi="Calibri" w:cs="Calibri" w:eastAsia="Calibri"/>
-          <w:color w:val="auto"/>
-          <w:spacing w:val="0"/>
-          <w:position w:val="0"/>
-          <w:sz w:val="22"/>
-          <w:shd w:fill="auto" w:val="clear"/>
-        </w:rPr>
-      </w:pPr>
-      <w:r>
-        <w:rPr>
-          <w:rFonts w:ascii="Calibri" w:hAnsi="Calibri" w:cs="Calibri" w:eastAsia="Calibri"/>
-          <w:color w:val="auto"/>
-          <w:spacing w:val="0"/>
-          <w:position w:val="0"/>
-          <w:sz w:val="22"/>
-          <w:shd w:fill="auto" w:val="clear"/>
-        </w:rPr>
-        <w:t xml:space="preserve">               It produces the following result.</w:t>
-      </w:r>
-    </w:p>
-    <w:p>
-      <w:pPr>
-        <w:numPr>
-          <w:ilvl w:val="0"/>
-          <w:numId w:val="14"/>
-        </w:numPr>
-        <w:spacing w:before="0" w:after="0" w:line="240"/>
-        <w:ind w:right="0" w:left="720" w:hanging="360"/>
-        <w:jc w:val="left"/>
-        <w:rPr>
-          <w:rFonts w:ascii="Calibri" w:hAnsi="Calibri" w:cs="Calibri" w:eastAsia="Calibri"/>
-          <w:color w:val="auto"/>
-          <w:spacing w:val="0"/>
-          <w:position w:val="0"/>
-          <w:sz w:val="22"/>
-          <w:shd w:fill="auto" w:val="clear"/>
-        </w:rPr>
-      </w:pPr>
-      <w:r>
-        <w:rPr>
-          <w:rFonts w:ascii="Calibri" w:hAnsi="Calibri" w:cs="Calibri" w:eastAsia="Calibri"/>
-          <w:color w:val="auto"/>
-          <w:spacing w:val="0"/>
-          <w:position w:val="0"/>
-          <w:sz w:val="22"/>
-          <w:shd w:fill="auto" w:val="clear"/>
-        </w:rPr>
-        <w:t xml:space="preserve">Unix Programming</w:t>
-      </w:r>
-    </w:p>
-    <w:p>
-      <w:pPr>
-        <w:numPr>
-          <w:ilvl w:val="0"/>
-          <w:numId w:val="14"/>
-        </w:numPr>
-        <w:spacing w:before="0" w:after="0" w:line="240"/>
-        <w:ind w:right="0" w:left="720" w:hanging="360"/>
-        <w:jc w:val="left"/>
-        <w:rPr>
-          <w:rFonts w:ascii="Calibri" w:hAnsi="Calibri" w:cs="Calibri" w:eastAsia="Calibri"/>
-          <w:color w:val="auto"/>
-          <w:spacing w:val="0"/>
-          <w:position w:val="0"/>
-          <w:sz w:val="22"/>
-          <w:shd w:fill="auto" w:val="clear"/>
-        </w:rPr>
-      </w:pPr>
-    </w:p>
-    <w:p>
-      <w:pPr>
-        <w:numPr>
-          <w:ilvl w:val="0"/>
-          <w:numId w:val="14"/>
-        </w:numPr>
-        <w:spacing w:before="0" w:after="0" w:line="240"/>
-        <w:ind w:right="0" w:left="720" w:hanging="360"/>
-        <w:jc w:val="left"/>
-        <w:rPr>
-          <w:rFonts w:ascii="Calibri" w:hAnsi="Calibri" w:cs="Calibri" w:eastAsia="Calibri"/>
-          <w:color w:val="auto"/>
-          <w:spacing w:val="0"/>
-          <w:position w:val="0"/>
-          <w:sz w:val="22"/>
-          <w:shd w:fill="auto" w:val="clear"/>
-        </w:rPr>
-      </w:pPr>
-      <w:r>
-        <w:rPr>
-          <w:rFonts w:ascii="Calibri" w:hAnsi="Calibri" w:cs="Calibri" w:eastAsia="Calibri"/>
+          <w:numId w:val="19"/>
+        </w:numPr>
+        <w:spacing w:before="0" w:after="0" w:line="240"/>
+        <w:ind w:right="0" w:left="720" w:hanging="360"/>
+        <w:jc w:val="left"/>
+        <w:rPr>
+          <w:rFonts w:ascii="Calibri" w:hAnsi="Calibri" w:cs="Calibri" w:eastAsia="Calibri"/>
+          <w:color w:val="auto"/>
+          <w:spacing w:val="0"/>
+          <w:position w:val="0"/>
+          <w:sz w:val="22"/>
+          <w:shd w:fill="auto" w:val="clear"/>
+        </w:rPr>
+      </w:pPr>
+      <w:r>
+        <w:rPr>
+          <w:rFonts w:ascii="Calibri" w:hAnsi="Calibri" w:cs="Calibri" w:eastAsia="Calibri"/>
+          <w:color w:val="auto"/>
+          <w:spacing w:val="0"/>
+          <w:position w:val="0"/>
+          <w:sz w:val="22"/>
+          <w:shd w:fill="auto" w:val="clear"/>
+        </w:rPr>
+        <w:t xml:space="preserve">               It produces the following result. = Unix Programming</w:t>
+      </w:r>
+    </w:p>
+    <w:p>
+      <w:pPr>
+        <w:spacing w:before="0" w:after="0" w:line="240"/>
+        <w:ind w:right="0" w:left="0" w:firstLine="0"/>
+        <w:jc w:val="left"/>
+        <w:rPr>
+          <w:rFonts w:ascii="Calibri" w:hAnsi="Calibri" w:cs="Calibri" w:eastAsia="Calibri"/>
+          <w:color w:val="auto"/>
+          <w:spacing w:val="0"/>
+          <w:position w:val="0"/>
+          <w:sz w:val="22"/>
+          <w:shd w:fill="auto" w:val="clear"/>
+        </w:rPr>
+      </w:pPr>
+    </w:p>
+    <w:p>
+      <w:pPr>
+        <w:spacing w:before="0" w:after="0" w:line="240"/>
+        <w:ind w:right="0" w:left="0" w:firstLine="0"/>
+        <w:jc w:val="left"/>
+        <w:rPr>
+          <w:rFonts w:ascii="Calibri" w:hAnsi="Calibri" w:cs="Calibri" w:eastAsia="Calibri"/>
+          <w:color w:val="auto"/>
+          <w:spacing w:val="0"/>
+          <w:position w:val="0"/>
+          <w:sz w:val="22"/>
+          <w:shd w:fill="auto" w:val="clear"/>
+        </w:rPr>
+      </w:pPr>
+      <w:r>
+        <w:rPr>
+          <w:rFonts w:ascii="Calibri" w:hAnsi="Calibri" w:cs="Calibri" w:eastAsia="Calibri"/>
+          <w:b/>
           <w:color w:val="auto"/>
           <w:spacing w:val="0"/>
           <w:position w:val="0"/>
@@ -1352,26 +1901,7 @@
       <w:pPr>
         <w:numPr>
           <w:ilvl w:val="0"/>
-          <w:numId w:val="14"/>
-        </w:numPr>
-        <w:spacing w:before="0" w:after="0" w:line="240"/>
-        <w:ind w:right="0" w:left="720" w:hanging="360"/>
-        <w:jc w:val="left"/>
-        <w:rPr>
-          <w:rFonts w:ascii="Calibri" w:hAnsi="Calibri" w:cs="Calibri" w:eastAsia="Calibri"/>
-          <w:color w:val="auto"/>
-          <w:spacing w:val="0"/>
-          <w:position w:val="0"/>
-          <w:sz w:val="22"/>
-          <w:shd w:fill="auto" w:val="clear"/>
-        </w:rPr>
-      </w:pPr>
-    </w:p>
-    <w:p>
-      <w:pPr>
-        <w:numPr>
-          <w:ilvl w:val="0"/>
-          <w:numId w:val="14"/>
+          <w:numId w:val="21"/>
         </w:numPr>
         <w:spacing w:before="0" w:after="0" w:line="240"/>
         <w:ind w:right="0" w:left="720" w:hanging="360"/>
@@ -1401,7 +1931,7 @@
       <w:pPr>
         <w:numPr>
           <w:ilvl w:val="0"/>
-          <w:numId w:val="14"/>
+          <w:numId w:val="21"/>
         </w:numPr>
         <w:spacing w:before="0" w:after="0" w:line="240"/>
         <w:ind w:right="0" w:left="720" w:hanging="360"/>
@@ -1473,7 +2003,7 @@
       <w:pPr>
         <w:numPr>
           <w:ilvl w:val="0"/>
-          <w:numId w:val="16"/>
+          <w:numId w:val="23"/>
         </w:numPr>
         <w:spacing w:before="0" w:after="0" w:line="240"/>
         <w:ind w:right="0" w:left="720" w:hanging="360"/>
@@ -1503,7 +2033,7 @@
       <w:pPr>
         <w:numPr>
           <w:ilvl w:val="0"/>
-          <w:numId w:val="16"/>
+          <w:numId w:val="23"/>
         </w:numPr>
         <w:spacing w:before="0" w:after="0" w:line="240"/>
         <w:ind w:right="0" w:left="720" w:hanging="360"/>
@@ -1533,7 +2063,7 @@
       <w:pPr>
         <w:numPr>
           <w:ilvl w:val="0"/>
-          <w:numId w:val="16"/>
+          <w:numId w:val="23"/>
         </w:numPr>
         <w:spacing w:before="0" w:after="0" w:line="240"/>
         <w:ind w:right="0" w:left="720" w:hanging="360"/>
@@ -1564,7 +2094,7 @@
       <w:pPr>
         <w:numPr>
           <w:ilvl w:val="0"/>
-          <w:numId w:val="16"/>
+          <w:numId w:val="23"/>
         </w:numPr>
         <w:spacing w:before="0" w:after="0" w:line="240"/>
         <w:ind w:right="0" w:left="720" w:hanging="360"/>
@@ -1594,7 +2124,7 @@
       <w:pPr>
         <w:numPr>
           <w:ilvl w:val="0"/>
-          <w:numId w:val="16"/>
+          <w:numId w:val="23"/>
         </w:numPr>
         <w:spacing w:before="0" w:after="0" w:line="240"/>
         <w:ind w:right="0" w:left="720" w:hanging="360"/>
@@ -1624,7 +2154,7 @@
       <w:pPr>
         <w:numPr>
           <w:ilvl w:val="0"/>
-          <w:numId w:val="16"/>
+          <w:numId w:val="23"/>
         </w:numPr>
         <w:spacing w:before="0" w:after="0" w:line="240"/>
         <w:ind w:right="0" w:left="720" w:hanging="360"/>
@@ -1654,7 +2184,7 @@
       <w:pPr>
         <w:numPr>
           <w:ilvl w:val="0"/>
-          <w:numId w:val="16"/>
+          <w:numId w:val="23"/>
         </w:numPr>
         <w:spacing w:before="0" w:after="0" w:line="240"/>
         <w:ind w:right="0" w:left="720" w:hanging="360"/>
@@ -1712,7 +2242,7 @@
       <w:pPr>
         <w:numPr>
           <w:ilvl w:val="0"/>
-          <w:numId w:val="18"/>
+          <w:numId w:val="25"/>
         </w:numPr>
         <w:spacing w:before="0" w:after="0" w:line="240"/>
         <w:ind w:right="0" w:left="720" w:hanging="360"/>
@@ -1742,7 +2272,7 @@
       <w:pPr>
         <w:numPr>
           <w:ilvl w:val="0"/>
-          <w:numId w:val="18"/>
+          <w:numId w:val="25"/>
         </w:numPr>
         <w:spacing w:before="0" w:after="0" w:line="240"/>
         <w:ind w:right="0" w:left="720" w:hanging="360"/>
@@ -1772,7 +2302,7 @@
       <w:pPr>
         <w:numPr>
           <w:ilvl w:val="0"/>
-          <w:numId w:val="18"/>
+          <w:numId w:val="25"/>
         </w:numPr>
         <w:spacing w:before="0" w:after="0" w:line="240"/>
         <w:ind w:right="0" w:left="720" w:hanging="360"/>
@@ -1802,7 +2332,7 @@
       <w:pPr>
         <w:numPr>
           <w:ilvl w:val="0"/>
-          <w:numId w:val="18"/>
+          <w:numId w:val="25"/>
         </w:numPr>
         <w:spacing w:before="0" w:after="0" w:line="240"/>
         <w:ind w:right="0" w:left="720" w:hanging="360"/>
@@ -1870,7 +2400,7 @@
       <w:pPr>
         <w:numPr>
           <w:ilvl w:val="0"/>
-          <w:numId w:val="20"/>
+          <w:numId w:val="27"/>
         </w:numPr>
         <w:spacing w:before="0" w:after="0" w:line="240"/>
         <w:ind w:right="0" w:left="720" w:hanging="360"/>
@@ -1926,7 +2456,7 @@
       <w:pPr>
         <w:numPr>
           <w:ilvl w:val="0"/>
-          <w:numId w:val="22"/>
+          <w:numId w:val="29"/>
         </w:numPr>
         <w:spacing w:before="0" w:after="0" w:line="240"/>
         <w:ind w:right="0" w:left="720" w:hanging="360"/>
@@ -2024,7 +2554,7 @@
       <w:pPr>
         <w:numPr>
           <w:ilvl w:val="0"/>
-          <w:numId w:val="25"/>
+          <w:numId w:val="32"/>
         </w:numPr>
         <w:spacing w:before="0" w:after="0" w:line="240"/>
         <w:ind w:right="0" w:left="720" w:hanging="360"/>
@@ -2054,7 +2584,7 @@
       <w:pPr>
         <w:numPr>
           <w:ilvl w:val="0"/>
-          <w:numId w:val="25"/>
+          <w:numId w:val="32"/>
         </w:numPr>
         <w:spacing w:before="0" w:after="0" w:line="240"/>
         <w:ind w:right="0" w:left="720" w:hanging="360"/>
@@ -2084,30 +2614,30 @@
       <w:pPr>
         <w:numPr>
           <w:ilvl w:val="0"/>
-          <w:numId w:val="25"/>
-        </w:numPr>
-        <w:spacing w:before="0" w:after="0" w:line="240"/>
-        <w:ind w:right="0" w:left="720" w:hanging="360"/>
-        <w:jc w:val="left"/>
-        <w:rPr>
-          <w:rFonts w:ascii="Calibri" w:hAnsi="Calibri" w:cs="Calibri" w:eastAsia="Calibri"/>
-          <w:color w:val="auto"/>
-          <w:spacing w:val="0"/>
-          <w:position w:val="0"/>
-          <w:sz w:val="22"/>
-          <w:shd w:fill="auto" w:val="clear"/>
-        </w:rPr>
-      </w:pPr>
-      <w:r>
-        <w:rPr>
-          <w:rFonts w:ascii="Calibri" w:hAnsi="Calibri" w:cs="Calibri" w:eastAsia="Calibri"/>
-          <w:color w:val="auto"/>
-          <w:spacing w:val="0"/>
-          <w:position w:val="0"/>
-          <w:sz w:val="22"/>
-          <w:shd w:fill="auto" w:val="clear"/>
-        </w:rPr>
-        <w:t xml:space="preserve">  $ping google.com</w:t>
+          <w:numId w:val="32"/>
+        </w:numPr>
+        <w:spacing w:before="0" w:after="0" w:line="240"/>
+        <w:ind w:right="0" w:left="720" w:hanging="360"/>
+        <w:jc w:val="left"/>
+        <w:rPr>
+          <w:rFonts w:ascii="Calibri" w:hAnsi="Calibri" w:cs="Calibri" w:eastAsia="Calibri"/>
+          <w:color w:val="auto"/>
+          <w:spacing w:val="0"/>
+          <w:position w:val="0"/>
+          <w:sz w:val="22"/>
+          <w:shd w:fill="auto" w:val="clear"/>
+        </w:rPr>
+      </w:pPr>
+      <w:r>
+        <w:rPr>
+          <w:rFonts w:ascii="Calibri" w:hAnsi="Calibri" w:cs="Calibri" w:eastAsia="Calibri"/>
+          <w:color w:val="auto"/>
+          <w:spacing w:val="0"/>
+          <w:position w:val="0"/>
+          <w:sz w:val="22"/>
+          <w:shd w:fill="auto" w:val="clear"/>
+        </w:rPr>
+        <w:t xml:space="preserve">  ping google.com</w:t>
       </w:r>
     </w:p>
     <w:p>
@@ -2141,7 +2671,7 @@
       <w:pPr>
         <w:numPr>
           <w:ilvl w:val="0"/>
-          <w:numId w:val="27"/>
+          <w:numId w:val="34"/>
         </w:numPr>
         <w:spacing w:before="0" w:after="0" w:line="240"/>
         <w:ind w:right="0" w:left="720" w:hanging="360"/>
@@ -2171,7 +2701,7 @@
       <w:pPr>
         <w:numPr>
           <w:ilvl w:val="0"/>
-          <w:numId w:val="27"/>
+          <w:numId w:val="34"/>
         </w:numPr>
         <w:spacing w:before="0" w:after="0" w:line="240"/>
         <w:ind w:right="0" w:left="720" w:hanging="360"/>
@@ -2201,7 +2731,7 @@
       <w:pPr>
         <w:numPr>
           <w:ilvl w:val="0"/>
-          <w:numId w:val="27"/>
+          <w:numId w:val="34"/>
         </w:numPr>
         <w:spacing w:before="0" w:after="0" w:line="240"/>
         <w:ind w:right="0" w:left="720" w:hanging="360"/>
@@ -2231,7 +2761,7 @@
       <w:pPr>
         <w:numPr>
           <w:ilvl w:val="0"/>
-          <w:numId w:val="27"/>
+          <w:numId w:val="34"/>
         </w:numPr>
         <w:spacing w:before="0" w:after="0" w:line="240"/>
         <w:ind w:right="0" w:left="720" w:hanging="360"/>
@@ -2261,7 +2791,7 @@
       <w:pPr>
         <w:numPr>
           <w:ilvl w:val="0"/>
-          <w:numId w:val="27"/>
+          <w:numId w:val="34"/>
         </w:numPr>
         <w:spacing w:before="0" w:after="0" w:line="240"/>
         <w:ind w:right="0" w:left="720" w:hanging="360"/>
@@ -2291,7 +2821,7 @@
       <w:pPr>
         <w:numPr>
           <w:ilvl w:val="0"/>
-          <w:numId w:val="27"/>
+          <w:numId w:val="34"/>
         </w:numPr>
         <w:spacing w:before="0" w:after="0" w:line="240"/>
         <w:ind w:right="0" w:left="720" w:hanging="360"/>
@@ -2374,7 +2904,7 @@
       <w:pPr>
         <w:numPr>
           <w:ilvl w:val="0"/>
-          <w:numId w:val="29"/>
+          <w:numId w:val="36"/>
         </w:numPr>
         <w:spacing w:before="0" w:after="0" w:line="240"/>
         <w:ind w:right="0" w:left="720" w:hanging="360"/>
@@ -2404,7 +2934,7 @@
       <w:pPr>
         <w:numPr>
           <w:ilvl w:val="0"/>
-          <w:numId w:val="29"/>
+          <w:numId w:val="36"/>
         </w:numPr>
         <w:spacing w:before="0" w:after="0" w:line="240"/>
         <w:ind w:right="0" w:left="720" w:hanging="360"/>
@@ -2434,7 +2964,7 @@
       <w:pPr>
         <w:numPr>
           <w:ilvl w:val="0"/>
-          <w:numId w:val="29"/>
+          <w:numId w:val="36"/>
         </w:numPr>
         <w:spacing w:before="0" w:after="0" w:line="240"/>
         <w:ind w:right="0" w:left="720" w:hanging="360"/>
@@ -2467,7 +2997,6 @@
         <w:jc w:val="left"/>
         <w:rPr>
           <w:rFonts w:ascii="Calibri" w:hAnsi="Calibri" w:cs="Calibri" w:eastAsia="Calibri"/>
-          <w:b/>
           <w:color w:val="auto"/>
           <w:spacing w:val="0"/>
           <w:position w:val="0"/>
@@ -2490,21 +3019,606 @@
     </w:p>
     <w:p>
       <w:pPr>
-        <w:spacing w:before="0" w:after="0" w:line="240"/>
-        <w:ind w:right="0" w:left="0" w:firstLine="0"/>
-        <w:jc w:val="left"/>
-        <w:rPr>
-          <w:rFonts w:ascii="Calibri" w:hAnsi="Calibri" w:cs="Calibri" w:eastAsia="Calibri"/>
-          <w:color w:val="auto"/>
-          <w:spacing w:val="0"/>
-          <w:position w:val="0"/>
-          <w:sz w:val="22"/>
-          <w:shd w:fill="auto" w:val="clear"/>
-        </w:rPr>
-      </w:pPr>
-      <w:r>
-        <w:rPr>
-          <w:rFonts w:ascii="Calibri" w:hAnsi="Calibri" w:cs="Calibri" w:eastAsia="Calibri"/>
+        <w:numPr>
+          <w:ilvl w:val="0"/>
+          <w:numId w:val="38"/>
+        </w:numPr>
+        <w:spacing w:before="0" w:after="0" w:line="240"/>
+        <w:ind w:right="0" w:left="720" w:hanging="360"/>
+        <w:jc w:val="left"/>
+        <w:rPr>
+          <w:rFonts w:ascii="Calibri" w:hAnsi="Calibri" w:cs="Calibri" w:eastAsia="Calibri"/>
+          <w:color w:val="auto"/>
+          <w:spacing w:val="0"/>
+          <w:position w:val="0"/>
+          <w:sz w:val="22"/>
+          <w:shd w:fill="auto" w:val="clear"/>
+        </w:rPr>
+      </w:pPr>
+      <w:r>
+        <w:rPr>
+          <w:rFonts w:ascii="Calibri" w:hAnsi="Calibri" w:cs="Calibri" w:eastAsia="Calibri"/>
+          <w:color w:val="auto"/>
+          <w:spacing w:val="0"/>
+          <w:position w:val="0"/>
+          <w:sz w:val="22"/>
+          <w:shd w:fill="auto" w:val="clear"/>
+        </w:rPr>
+        <w:t xml:space="preserve">vi filename</w:t>
+      </w:r>
+    </w:p>
+    <w:p>
+      <w:pPr>
+        <w:spacing w:before="0" w:after="0" w:line="240"/>
+        <w:ind w:right="0" w:left="0" w:firstLine="0"/>
+        <w:jc w:val="left"/>
+        <w:rPr>
+          <w:rFonts w:ascii="Calibri" w:hAnsi="Calibri" w:cs="Calibri" w:eastAsia="Calibri"/>
+          <w:color w:val="auto"/>
+          <w:spacing w:val="0"/>
+          <w:position w:val="0"/>
+          <w:sz w:val="22"/>
+          <w:shd w:fill="auto" w:val="clear"/>
+        </w:rPr>
+      </w:pPr>
+      <w:r>
+        <w:rPr>
+          <w:rFonts w:ascii="Calibri" w:hAnsi="Calibri" w:cs="Calibri" w:eastAsia="Calibri"/>
+          <w:color w:val="auto"/>
+          <w:spacing w:val="0"/>
+          <w:position w:val="0"/>
+          <w:sz w:val="22"/>
+          <w:shd w:fill="auto" w:val="clear"/>
+        </w:rPr>
+        <w:t xml:space="preserve">                  Creates a new file if it already does not exist, otherwise opens an existing file.</w:t>
+      </w:r>
+    </w:p>
+    <w:p>
+      <w:pPr>
+        <w:numPr>
+          <w:ilvl w:val="0"/>
+          <w:numId w:val="40"/>
+        </w:numPr>
+        <w:spacing w:before="0" w:after="0" w:line="240"/>
+        <w:ind w:right="0" w:left="720" w:hanging="360"/>
+        <w:jc w:val="left"/>
+        <w:rPr>
+          <w:rFonts w:ascii="Calibri" w:hAnsi="Calibri" w:cs="Calibri" w:eastAsia="Calibri"/>
+          <w:color w:val="auto"/>
+          <w:spacing w:val="0"/>
+          <w:position w:val="0"/>
+          <w:sz w:val="22"/>
+          <w:shd w:fill="auto" w:val="clear"/>
+        </w:rPr>
+      </w:pPr>
+      <w:r>
+        <w:rPr>
+          <w:rFonts w:ascii="Calibri" w:hAnsi="Calibri" w:cs="Calibri" w:eastAsia="Calibri"/>
+          <w:color w:val="auto"/>
+          <w:spacing w:val="0"/>
+          <w:position w:val="0"/>
+          <w:sz w:val="22"/>
+          <w:shd w:fill="auto" w:val="clear"/>
+        </w:rPr>
+        <w:t xml:space="preserve">vi -R filename</w:t>
+      </w:r>
+    </w:p>
+    <w:p>
+      <w:pPr>
+        <w:spacing w:before="0" w:after="0" w:line="240"/>
+        <w:ind w:right="0" w:left="0" w:firstLine="0"/>
+        <w:jc w:val="left"/>
+        <w:rPr>
+          <w:rFonts w:ascii="Calibri" w:hAnsi="Calibri" w:cs="Calibri" w:eastAsia="Calibri"/>
+          <w:color w:val="auto"/>
+          <w:spacing w:val="0"/>
+          <w:position w:val="0"/>
+          <w:sz w:val="22"/>
+          <w:shd w:fill="auto" w:val="clear"/>
+        </w:rPr>
+      </w:pPr>
+      <w:r>
+        <w:rPr>
+          <w:rFonts w:ascii="Calibri" w:hAnsi="Calibri" w:cs="Calibri" w:eastAsia="Calibri"/>
+          <w:color w:val="auto"/>
+          <w:spacing w:val="0"/>
+          <w:position w:val="0"/>
+          <w:sz w:val="22"/>
+          <w:shd w:fill="auto" w:val="clear"/>
+        </w:rPr>
+        <w:t xml:space="preserve">                  Opens an existing file in the read-only mode.</w:t>
+      </w:r>
+    </w:p>
+    <w:p>
+      <w:pPr>
+        <w:numPr>
+          <w:ilvl w:val="0"/>
+          <w:numId w:val="42"/>
+        </w:numPr>
+        <w:spacing w:before="0" w:after="0" w:line="240"/>
+        <w:ind w:right="0" w:left="720" w:hanging="360"/>
+        <w:jc w:val="left"/>
+        <w:rPr>
+          <w:rFonts w:ascii="Calibri" w:hAnsi="Calibri" w:cs="Calibri" w:eastAsia="Calibri"/>
+          <w:color w:val="auto"/>
+          <w:spacing w:val="0"/>
+          <w:position w:val="0"/>
+          <w:sz w:val="22"/>
+          <w:shd w:fill="auto" w:val="clear"/>
+        </w:rPr>
+      </w:pPr>
+      <w:r>
+        <w:rPr>
+          <w:rFonts w:ascii="Calibri" w:hAnsi="Calibri" w:cs="Calibri" w:eastAsia="Calibri"/>
+          <w:color w:val="auto"/>
+          <w:spacing w:val="0"/>
+          <w:position w:val="0"/>
+          <w:sz w:val="22"/>
+          <w:shd w:fill="auto" w:val="clear"/>
+        </w:rPr>
+        <w:t xml:space="preserve">$vi testfile</w:t>
+      </w:r>
+    </w:p>
+    <w:p>
+      <w:pPr>
+        <w:numPr>
+          <w:ilvl w:val="0"/>
+          <w:numId w:val="42"/>
+        </w:numPr>
+        <w:spacing w:before="0" w:after="0" w:line="240"/>
+        <w:ind w:right="0" w:left="720" w:hanging="360"/>
+        <w:jc w:val="left"/>
+        <w:rPr>
+          <w:rFonts w:ascii="Calibri" w:hAnsi="Calibri" w:cs="Calibri" w:eastAsia="Calibri"/>
+          <w:color w:val="auto"/>
+          <w:spacing w:val="0"/>
+          <w:position w:val="0"/>
+          <w:sz w:val="22"/>
+          <w:shd w:fill="auto" w:val="clear"/>
+        </w:rPr>
+      </w:pPr>
+      <w:r>
+        <w:rPr>
+          <w:rFonts w:ascii="Calibri" w:hAnsi="Calibri" w:cs="Calibri" w:eastAsia="Calibri"/>
+          <w:color w:val="auto"/>
+          <w:spacing w:val="0"/>
+          <w:position w:val="0"/>
+          <w:sz w:val="22"/>
+          <w:shd w:fill="auto" w:val="clear"/>
+        </w:rPr>
+        <w:t xml:space="preserve">Insert mode i</w:t>
+      </w:r>
+    </w:p>
+    <w:p>
+      <w:pPr>
+        <w:spacing w:before="0" w:after="0" w:line="240"/>
+        <w:ind w:right="0" w:left="0" w:firstLine="0"/>
+        <w:jc w:val="left"/>
+        <w:rPr>
+          <w:rFonts w:ascii="Calibri" w:hAnsi="Calibri" w:cs="Calibri" w:eastAsia="Calibri"/>
+          <w:b/>
+          <w:color w:val="auto"/>
+          <w:spacing w:val="0"/>
+          <w:position w:val="0"/>
+          <w:sz w:val="22"/>
+          <w:shd w:fill="auto" w:val="clear"/>
+        </w:rPr>
+      </w:pPr>
+      <w:r>
+        <w:rPr>
+          <w:rFonts w:ascii="Calibri" w:hAnsi="Calibri" w:cs="Calibri" w:eastAsia="Calibri"/>
+          <w:b/>
+          <w:color w:val="auto"/>
+          <w:spacing w:val="0"/>
+          <w:position w:val="0"/>
+          <w:sz w:val="22"/>
+          <w:shd w:fill="auto" w:val="clear"/>
+        </w:rPr>
+        <w:t xml:space="preserve">Grep</w:t>
+      </w:r>
+    </w:p>
+    <w:p>
+      <w:pPr>
+        <w:spacing w:before="0" w:after="0" w:line="240"/>
+        <w:ind w:right="0" w:left="0" w:firstLine="0"/>
+        <w:jc w:val="left"/>
+        <w:rPr>
+          <w:rFonts w:ascii="Calibri" w:hAnsi="Calibri" w:cs="Calibri" w:eastAsia="Calibri"/>
+          <w:b/>
+          <w:color w:val="auto"/>
+          <w:spacing w:val="0"/>
+          <w:position w:val="0"/>
+          <w:sz w:val="22"/>
+          <w:shd w:fill="auto" w:val="clear"/>
+        </w:rPr>
+      </w:pPr>
+      <w:r>
+        <w:rPr>
+          <w:rFonts w:ascii="Calibri" w:hAnsi="Calibri" w:cs="Calibri" w:eastAsia="Calibri"/>
+          <w:b/>
+          <w:color w:val="auto"/>
+          <w:spacing w:val="0"/>
+          <w:position w:val="0"/>
+          <w:sz w:val="22"/>
+          <w:shd w:fill="auto" w:val="clear"/>
+        </w:rPr>
+        <w:t xml:space="preserve">      To Find a string </w:t>
+      </w:r>
+    </w:p>
+    <w:p>
+      <w:pPr>
+        <w:numPr>
+          <w:ilvl w:val="0"/>
+          <w:numId w:val="45"/>
+        </w:numPr>
+        <w:spacing w:before="0" w:after="0" w:line="240"/>
+        <w:ind w:right="0" w:left="720" w:hanging="360"/>
+        <w:jc w:val="left"/>
+        <w:rPr>
+          <w:rFonts w:ascii="Calibri" w:hAnsi="Calibri" w:cs="Calibri" w:eastAsia="Calibri"/>
+          <w:color w:val="auto"/>
+          <w:spacing w:val="0"/>
+          <w:position w:val="0"/>
+          <w:sz w:val="22"/>
+          <w:shd w:fill="auto" w:val="clear"/>
+        </w:rPr>
+      </w:pPr>
+      <w:r>
+        <w:rPr>
+          <w:rFonts w:ascii="Calibri" w:hAnsi="Calibri" w:cs="Calibri" w:eastAsia="Calibri"/>
+          <w:color w:val="auto"/>
+          <w:spacing w:val="0"/>
+          <w:position w:val="0"/>
+          <w:sz w:val="22"/>
+          <w:shd w:fill="auto" w:val="clear"/>
+        </w:rPr>
+        <w:t xml:space="preserve"> cat &lt;filename&gt;| grep "String to find" </w:t>
+      </w:r>
+    </w:p>
+    <w:p>
+      <w:pPr>
+        <w:spacing w:before="0" w:after="0" w:line="240"/>
+        <w:ind w:right="0" w:left="0" w:firstLine="0"/>
+        <w:jc w:val="left"/>
+        <w:rPr>
+          <w:rFonts w:ascii="Calibri" w:hAnsi="Calibri" w:cs="Calibri" w:eastAsia="Calibri"/>
+          <w:b/>
+          <w:color w:val="auto"/>
+          <w:spacing w:val="0"/>
+          <w:position w:val="0"/>
+          <w:sz w:val="22"/>
+          <w:shd w:fill="auto" w:val="clear"/>
+        </w:rPr>
+      </w:pPr>
+      <w:r>
+        <w:rPr>
+          <w:rFonts w:ascii="Calibri" w:hAnsi="Calibri" w:cs="Calibri" w:eastAsia="Calibri"/>
+          <w:b/>
+          <w:color w:val="auto"/>
+          <w:spacing w:val="0"/>
+          <w:position w:val="0"/>
+          <w:sz w:val="22"/>
+          <w:shd w:fill="auto" w:val="clear"/>
+        </w:rPr>
+        <w:t xml:space="preserve">Sort</w:t>
+      </w:r>
+    </w:p>
+    <w:p>
+      <w:pPr>
+        <w:numPr>
+          <w:ilvl w:val="0"/>
+          <w:numId w:val="47"/>
+        </w:numPr>
+        <w:spacing w:before="0" w:after="0" w:line="240"/>
+        <w:ind w:right="0" w:left="720" w:hanging="360"/>
+        <w:jc w:val="left"/>
+        <w:rPr>
+          <w:rFonts w:ascii="Calibri" w:hAnsi="Calibri" w:cs="Calibri" w:eastAsia="Calibri"/>
+          <w:color w:val="auto"/>
+          <w:spacing w:val="0"/>
+          <w:position w:val="0"/>
+          <w:sz w:val="22"/>
+          <w:shd w:fill="auto" w:val="clear"/>
+        </w:rPr>
+      </w:pPr>
+      <w:r>
+        <w:rPr>
+          <w:rFonts w:ascii="Calibri" w:hAnsi="Calibri" w:cs="Calibri" w:eastAsia="Calibri"/>
+          <w:color w:val="auto"/>
+          <w:spacing w:val="0"/>
+          <w:position w:val="0"/>
+          <w:sz w:val="22"/>
+          <w:shd w:fill="auto" w:val="clear"/>
+        </w:rPr>
+        <w:t xml:space="preserve">sort (display in Alphabetic/Numeric order)</w:t>
+      </w:r>
+    </w:p>
+    <w:p>
+      <w:pPr>
+        <w:numPr>
+          <w:ilvl w:val="0"/>
+          <w:numId w:val="47"/>
+        </w:numPr>
+        <w:spacing w:before="0" w:after="0" w:line="240"/>
+        <w:ind w:right="0" w:left="720" w:hanging="360"/>
+        <w:jc w:val="left"/>
+        <w:rPr>
+          <w:rFonts w:ascii="Calibri" w:hAnsi="Calibri" w:cs="Calibri" w:eastAsia="Calibri"/>
+          <w:color w:val="auto"/>
+          <w:spacing w:val="0"/>
+          <w:position w:val="0"/>
+          <w:sz w:val="22"/>
+          <w:shd w:fill="auto" w:val="clear"/>
+        </w:rPr>
+      </w:pPr>
+      <w:r>
+        <w:rPr>
+          <w:rFonts w:ascii="Calibri" w:hAnsi="Calibri" w:cs="Calibri" w:eastAsia="Calibri"/>
+          <w:color w:val="auto"/>
+          <w:spacing w:val="0"/>
+          <w:position w:val="0"/>
+          <w:sz w:val="22"/>
+          <w:shd w:fill="auto" w:val="clear"/>
+        </w:rPr>
+        <w:t xml:space="preserve">sort -r &lt;filename&gt; </w:t>
+      </w:r>
+    </w:p>
+    <w:p>
+      <w:pPr>
+        <w:numPr>
+          <w:ilvl w:val="0"/>
+          <w:numId w:val="47"/>
+        </w:numPr>
+        <w:spacing w:before="0" w:after="0" w:line="240"/>
+        <w:ind w:right="0" w:left="720" w:hanging="360"/>
+        <w:jc w:val="left"/>
+        <w:rPr>
+          <w:rFonts w:ascii="Calibri" w:hAnsi="Calibri" w:cs="Calibri" w:eastAsia="Calibri"/>
+          <w:color w:val="auto"/>
+          <w:spacing w:val="0"/>
+          <w:position w:val="0"/>
+          <w:sz w:val="22"/>
+          <w:shd w:fill="auto" w:val="clear"/>
+        </w:rPr>
+      </w:pPr>
+      <w:r>
+        <w:rPr>
+          <w:rFonts w:ascii="Calibri" w:hAnsi="Calibri" w:cs="Calibri" w:eastAsia="Calibri"/>
+          <w:color w:val="auto"/>
+          <w:spacing w:val="0"/>
+          <w:position w:val="0"/>
+          <w:sz w:val="22"/>
+          <w:shd w:fill="auto" w:val="clear"/>
+        </w:rPr>
+        <w:t xml:space="preserve">   Reverce order</w:t>
+      </w:r>
+    </w:p>
+    <w:p>
+      <w:pPr>
+        <w:numPr>
+          <w:ilvl w:val="0"/>
+          <w:numId w:val="47"/>
+        </w:numPr>
+        <w:spacing w:before="0" w:after="0" w:line="240"/>
+        <w:ind w:right="0" w:left="720" w:hanging="360"/>
+        <w:jc w:val="left"/>
+        <w:rPr>
+          <w:rFonts w:ascii="Calibri" w:hAnsi="Calibri" w:cs="Calibri" w:eastAsia="Calibri"/>
+          <w:color w:val="auto"/>
+          <w:spacing w:val="0"/>
+          <w:position w:val="0"/>
+          <w:sz w:val="22"/>
+          <w:shd w:fill="auto" w:val="clear"/>
+        </w:rPr>
+      </w:pPr>
+      <w:r>
+        <w:rPr>
+          <w:rFonts w:ascii="Calibri" w:hAnsi="Calibri" w:cs="Calibri" w:eastAsia="Calibri"/>
+          <w:color w:val="auto"/>
+          <w:spacing w:val="0"/>
+          <w:position w:val="0"/>
+          <w:sz w:val="22"/>
+          <w:shd w:fill="auto" w:val="clear"/>
+        </w:rPr>
+        <w:t xml:space="preserve">sort -n &lt;filename&gt;</w:t>
+      </w:r>
+    </w:p>
+    <w:p>
+      <w:pPr>
+        <w:numPr>
+          <w:ilvl w:val="0"/>
+          <w:numId w:val="47"/>
+        </w:numPr>
+        <w:spacing w:before="0" w:after="0" w:line="240"/>
+        <w:ind w:right="0" w:left="720" w:hanging="360"/>
+        <w:jc w:val="left"/>
+        <w:rPr>
+          <w:rFonts w:ascii="Calibri" w:hAnsi="Calibri" w:cs="Calibri" w:eastAsia="Calibri"/>
+          <w:color w:val="auto"/>
+          <w:spacing w:val="0"/>
+          <w:position w:val="0"/>
+          <w:sz w:val="22"/>
+          <w:shd w:fill="auto" w:val="clear"/>
+        </w:rPr>
+      </w:pPr>
+      <w:r>
+        <w:rPr>
+          <w:rFonts w:ascii="Calibri" w:hAnsi="Calibri" w:cs="Calibri" w:eastAsia="Calibri"/>
+          <w:color w:val="auto"/>
+          <w:spacing w:val="0"/>
+          <w:position w:val="0"/>
+          <w:sz w:val="22"/>
+          <w:shd w:fill="auto" w:val="clear"/>
+        </w:rPr>
+        <w:t xml:space="preserve">    Numberical order</w:t>
+      </w:r>
+    </w:p>
+    <w:p>
+      <w:pPr>
+        <w:spacing w:before="0" w:after="200" w:line="276"/>
+        <w:ind w:right="0" w:left="0" w:firstLine="0"/>
+        <w:jc w:val="left"/>
+        <w:rPr>
+          <w:rFonts w:ascii="Calibri" w:hAnsi="Calibri" w:cs="Calibri" w:eastAsia="Calibri"/>
+          <w:b/>
+          <w:color w:val="auto"/>
+          <w:spacing w:val="0"/>
+          <w:position w:val="0"/>
+          <w:sz w:val="22"/>
+          <w:shd w:fill="auto" w:val="clear"/>
+        </w:rPr>
+      </w:pPr>
+      <w:r>
+        <w:rPr>
+          <w:rFonts w:ascii="Calibri" w:hAnsi="Calibri" w:cs="Calibri" w:eastAsia="Calibri"/>
+          <w:b/>
+          <w:color w:val="auto"/>
+          <w:spacing w:val="0"/>
+          <w:position w:val="0"/>
+          <w:sz w:val="22"/>
+          <w:shd w:fill="auto" w:val="clear"/>
+        </w:rPr>
+        <w:t xml:space="preserve">Soft Link (shortcut)</w:t>
+      </w:r>
+    </w:p>
+    <w:p>
+      <w:pPr>
+        <w:numPr>
+          <w:ilvl w:val="0"/>
+          <w:numId w:val="49"/>
+        </w:numPr>
+        <w:spacing w:before="0" w:after="200" w:line="276"/>
+        <w:ind w:right="0" w:left="720" w:hanging="360"/>
+        <w:jc w:val="left"/>
+        <w:rPr>
+          <w:rFonts w:ascii="Calibri" w:hAnsi="Calibri" w:cs="Calibri" w:eastAsia="Calibri"/>
+          <w:color w:val="auto"/>
+          <w:spacing w:val="0"/>
+          <w:position w:val="0"/>
+          <w:sz w:val="22"/>
+          <w:shd w:fill="auto" w:val="clear"/>
+        </w:rPr>
+      </w:pPr>
+      <w:r>
+        <w:rPr>
+          <w:rFonts w:ascii="Calibri" w:hAnsi="Calibri" w:cs="Calibri" w:eastAsia="Calibri"/>
+          <w:color w:val="auto"/>
+          <w:spacing w:val="0"/>
+          <w:position w:val="0"/>
+          <w:sz w:val="22"/>
+          <w:shd w:fill="auto" w:val="clear"/>
+        </w:rPr>
+        <w:t xml:space="preserve"> ln -s &lt;filename&gt;</w:t>
+      </w:r>
+    </w:p>
+    <w:p>
+      <w:pPr>
+        <w:spacing w:before="0" w:after="0" w:line="240"/>
+        <w:ind w:right="0" w:left="0" w:firstLine="0"/>
+        <w:jc w:val="left"/>
+        <w:rPr>
+          <w:rFonts w:ascii="Calibri" w:hAnsi="Calibri" w:cs="Calibri" w:eastAsia="Calibri"/>
+          <w:b/>
+          <w:color w:val="auto"/>
+          <w:spacing w:val="0"/>
+          <w:position w:val="0"/>
+          <w:sz w:val="22"/>
+          <w:shd w:fill="auto" w:val="clear"/>
+        </w:rPr>
+      </w:pPr>
+      <w:r>
+        <w:rPr>
+          <w:rFonts w:ascii="Calibri" w:hAnsi="Calibri" w:cs="Calibri" w:eastAsia="Calibri"/>
+          <w:b/>
+          <w:color w:val="auto"/>
+          <w:spacing w:val="0"/>
+          <w:position w:val="0"/>
+          <w:sz w:val="22"/>
+          <w:shd w:fill="auto" w:val="clear"/>
+        </w:rPr>
+        <w:t xml:space="preserve">Hard Link (backup)</w:t>
+      </w:r>
+    </w:p>
+    <w:p>
+      <w:pPr>
+        <w:numPr>
+          <w:ilvl w:val="0"/>
+          <w:numId w:val="51"/>
+        </w:numPr>
+        <w:spacing w:before="0" w:after="0" w:line="240"/>
+        <w:ind w:right="0" w:left="720" w:hanging="360"/>
+        <w:jc w:val="left"/>
+        <w:rPr>
+          <w:rFonts w:ascii="Calibri" w:hAnsi="Calibri" w:cs="Calibri" w:eastAsia="Calibri"/>
+          <w:color w:val="auto"/>
+          <w:spacing w:val="0"/>
+          <w:position w:val="0"/>
+          <w:sz w:val="22"/>
+          <w:shd w:fill="auto" w:val="clear"/>
+        </w:rPr>
+      </w:pPr>
+      <w:r>
+        <w:rPr>
+          <w:rFonts w:ascii="Calibri" w:hAnsi="Calibri" w:cs="Calibri" w:eastAsia="Calibri"/>
+          <w:color w:val="auto"/>
+          <w:spacing w:val="0"/>
+          <w:position w:val="0"/>
+          <w:sz w:val="22"/>
+          <w:shd w:fill="auto" w:val="clear"/>
+        </w:rPr>
+        <w:t xml:space="preserve">ln &lt;filename&gt;</w:t>
+      </w:r>
+    </w:p>
+    <w:p>
+      <w:pPr>
+        <w:spacing w:before="0" w:after="0" w:line="240"/>
+        <w:ind w:right="0" w:left="0" w:firstLine="0"/>
+        <w:jc w:val="left"/>
+        <w:rPr>
+          <w:rFonts w:ascii="Calibri" w:hAnsi="Calibri" w:cs="Calibri" w:eastAsia="Calibri"/>
+          <w:b/>
+          <w:color w:val="auto"/>
+          <w:spacing w:val="0"/>
+          <w:position w:val="0"/>
+          <w:sz w:val="22"/>
+          <w:shd w:fill="auto" w:val="clear"/>
+        </w:rPr>
+      </w:pPr>
+      <w:r>
+        <w:rPr>
+          <w:rFonts w:ascii="Calibri" w:hAnsi="Calibri" w:cs="Calibri" w:eastAsia="Calibri"/>
+          <w:b/>
+          <w:color w:val="auto"/>
+          <w:spacing w:val="0"/>
+          <w:position w:val="0"/>
+          <w:sz w:val="22"/>
+          <w:shd w:fill="auto" w:val="clear"/>
+        </w:rPr>
+        <w:t xml:space="preserve">To compress</w:t>
+      </w:r>
+    </w:p>
+    <w:p>
+      <w:pPr>
+        <w:numPr>
+          <w:ilvl w:val="0"/>
+          <w:numId w:val="53"/>
+        </w:numPr>
+        <w:spacing w:before="0" w:after="0" w:line="240"/>
+        <w:ind w:right="0" w:left="720" w:hanging="360"/>
+        <w:jc w:val="left"/>
+        <w:rPr>
+          <w:rFonts w:ascii="Calibri" w:hAnsi="Calibri" w:cs="Calibri" w:eastAsia="Calibri"/>
+          <w:color w:val="auto"/>
+          <w:spacing w:val="0"/>
+          <w:position w:val="0"/>
+          <w:sz w:val="22"/>
+          <w:shd w:fill="auto" w:val="clear"/>
+        </w:rPr>
+      </w:pPr>
+      <w:r>
+        <w:rPr>
+          <w:rFonts w:ascii="Calibri" w:hAnsi="Calibri" w:cs="Calibri" w:eastAsia="Calibri"/>
+          <w:b/>
           <w:color w:val="auto"/>
           <w:spacing w:val="0"/>
           <w:position w:val="0"/>
@@ -2513,185 +3627,955 @@
         </w:rPr>
         <w:t xml:space="preserve"> </w:t>
       </w:r>
-    </w:p>
-    <w:p>
-      <w:pPr>
-        <w:numPr>
-          <w:ilvl w:val="0"/>
-          <w:numId w:val="31"/>
-        </w:numPr>
-        <w:spacing w:before="0" w:after="0" w:line="240"/>
-        <w:ind w:right="0" w:left="720" w:hanging="360"/>
-        <w:jc w:val="left"/>
-        <w:rPr>
-          <w:rFonts w:ascii="Calibri" w:hAnsi="Calibri" w:cs="Calibri" w:eastAsia="Calibri"/>
-          <w:color w:val="auto"/>
-          <w:spacing w:val="0"/>
-          <w:position w:val="0"/>
-          <w:sz w:val="22"/>
-          <w:shd w:fill="auto" w:val="clear"/>
-        </w:rPr>
-      </w:pPr>
-      <w:r>
-        <w:rPr>
-          <w:rFonts w:ascii="Calibri" w:hAnsi="Calibri" w:cs="Calibri" w:eastAsia="Calibri"/>
-          <w:color w:val="auto"/>
-          <w:spacing w:val="0"/>
-          <w:position w:val="0"/>
-          <w:sz w:val="22"/>
-          <w:shd w:fill="auto" w:val="clear"/>
-        </w:rPr>
-        <w:t xml:space="preserve">vi filename</w:t>
-      </w:r>
-    </w:p>
-    <w:p>
-      <w:pPr>
-        <w:numPr>
-          <w:ilvl w:val="0"/>
-          <w:numId w:val="31"/>
-        </w:numPr>
-        <w:spacing w:before="0" w:after="0" w:line="240"/>
-        <w:ind w:right="0" w:left="720" w:hanging="360"/>
-        <w:jc w:val="left"/>
-        <w:rPr>
-          <w:rFonts w:ascii="Calibri" w:hAnsi="Calibri" w:cs="Calibri" w:eastAsia="Calibri"/>
-          <w:color w:val="auto"/>
-          <w:spacing w:val="0"/>
-          <w:position w:val="0"/>
-          <w:sz w:val="22"/>
-          <w:shd w:fill="auto" w:val="clear"/>
-        </w:rPr>
-      </w:pPr>
-      <w:r>
-        <w:rPr>
-          <w:rFonts w:ascii="Calibri" w:hAnsi="Calibri" w:cs="Calibri" w:eastAsia="Calibri"/>
-          <w:color w:val="auto"/>
-          <w:spacing w:val="0"/>
-          <w:position w:val="0"/>
-          <w:sz w:val="22"/>
-          <w:shd w:fill="auto" w:val="clear"/>
-        </w:rPr>
-        <w:t xml:space="preserve">               Creates a new file if it already does not exist, otherwise opens an existing file.</w:t>
-      </w:r>
-    </w:p>
-    <w:p>
-      <w:pPr>
-        <w:numPr>
-          <w:ilvl w:val="0"/>
-          <w:numId w:val="31"/>
-        </w:numPr>
-        <w:spacing w:before="0" w:after="0" w:line="240"/>
-        <w:ind w:right="0" w:left="720" w:hanging="360"/>
-        <w:jc w:val="left"/>
-        <w:rPr>
-          <w:rFonts w:ascii="Calibri" w:hAnsi="Calibri" w:cs="Calibri" w:eastAsia="Calibri"/>
-          <w:color w:val="auto"/>
-          <w:spacing w:val="0"/>
-          <w:position w:val="0"/>
-          <w:sz w:val="22"/>
-          <w:shd w:fill="auto" w:val="clear"/>
-        </w:rPr>
-      </w:pPr>
-      <w:r>
-        <w:rPr>
-          <w:rFonts w:ascii="Calibri" w:hAnsi="Calibri" w:cs="Calibri" w:eastAsia="Calibri"/>
-          <w:color w:val="auto"/>
-          <w:spacing w:val="0"/>
-          <w:position w:val="0"/>
-          <w:sz w:val="22"/>
-          <w:shd w:fill="auto" w:val="clear"/>
-        </w:rPr>
-        <w:t xml:space="preserve">vi -R filename</w:t>
-      </w:r>
-    </w:p>
-    <w:p>
-      <w:pPr>
-        <w:numPr>
-          <w:ilvl w:val="0"/>
-          <w:numId w:val="31"/>
-        </w:numPr>
-        <w:spacing w:before="0" w:after="0" w:line="240"/>
-        <w:ind w:right="0" w:left="720" w:hanging="360"/>
-        <w:jc w:val="left"/>
-        <w:rPr>
-          <w:rFonts w:ascii="Calibri" w:hAnsi="Calibri" w:cs="Calibri" w:eastAsia="Calibri"/>
-          <w:color w:val="auto"/>
-          <w:spacing w:val="0"/>
-          <w:position w:val="0"/>
-          <w:sz w:val="22"/>
-          <w:shd w:fill="auto" w:val="clear"/>
-        </w:rPr>
-      </w:pPr>
-      <w:r>
-        <w:rPr>
-          <w:rFonts w:ascii="Calibri" w:hAnsi="Calibri" w:cs="Calibri" w:eastAsia="Calibri"/>
-          <w:color w:val="auto"/>
-          <w:spacing w:val="0"/>
-          <w:position w:val="0"/>
-          <w:sz w:val="22"/>
-          <w:shd w:fill="auto" w:val="clear"/>
-        </w:rPr>
-        <w:t xml:space="preserve">              Opens an existing file in the read-only mode.</w:t>
-      </w:r>
-    </w:p>
-    <w:p>
-      <w:pPr>
-        <w:numPr>
-          <w:ilvl w:val="0"/>
-          <w:numId w:val="31"/>
-        </w:numPr>
-        <w:spacing w:before="0" w:after="0" w:line="240"/>
-        <w:ind w:right="0" w:left="720" w:hanging="360"/>
-        <w:jc w:val="left"/>
-        <w:rPr>
-          <w:rFonts w:ascii="Calibri" w:hAnsi="Calibri" w:cs="Calibri" w:eastAsia="Calibri"/>
-          <w:color w:val="auto"/>
-          <w:spacing w:val="0"/>
-          <w:position w:val="0"/>
-          <w:sz w:val="22"/>
-          <w:shd w:fill="auto" w:val="clear"/>
-        </w:rPr>
-      </w:pPr>
-      <w:r>
-        <w:rPr>
-          <w:rFonts w:ascii="Calibri" w:hAnsi="Calibri" w:cs="Calibri" w:eastAsia="Calibri"/>
-          <w:color w:val="auto"/>
-          <w:spacing w:val="0"/>
-          <w:position w:val="0"/>
-          <w:sz w:val="22"/>
-          <w:shd w:fill="auto" w:val="clear"/>
-        </w:rPr>
-        <w:t xml:space="preserve">$vi testfile</w:t>
-      </w:r>
-    </w:p>
-    <w:p>
-      <w:pPr>
-        <w:numPr>
-          <w:ilvl w:val="0"/>
-          <w:numId w:val="31"/>
-        </w:numPr>
-        <w:spacing w:before="0" w:after="0" w:line="240"/>
-        <w:ind w:right="0" w:left="720" w:hanging="360"/>
-        <w:jc w:val="left"/>
-        <w:rPr>
-          <w:rFonts w:ascii="Calibri" w:hAnsi="Calibri" w:cs="Calibri" w:eastAsia="Calibri"/>
-          <w:color w:val="auto"/>
-          <w:spacing w:val="0"/>
-          <w:position w:val="0"/>
-          <w:sz w:val="22"/>
-          <w:shd w:fill="auto" w:val="clear"/>
-        </w:rPr>
-      </w:pPr>
-      <w:r>
-        <w:rPr>
-          <w:rFonts w:ascii="Calibri" w:hAnsi="Calibri" w:cs="Calibri" w:eastAsia="Calibri"/>
-          <w:color w:val="auto"/>
-          <w:spacing w:val="0"/>
-          <w:position w:val="0"/>
-          <w:sz w:val="22"/>
-          <w:shd w:fill="auto" w:val="clear"/>
-        </w:rPr>
-        <w:t xml:space="preserve">Insert mode i</w:t>
+      <w:r>
+        <w:rPr>
+          <w:rFonts w:ascii="Calibri" w:hAnsi="Calibri" w:cs="Calibri" w:eastAsia="Calibri"/>
+          <w:color w:val="auto"/>
+          <w:spacing w:val="0"/>
+          <w:position w:val="0"/>
+          <w:sz w:val="22"/>
+          <w:shd w:fill="auto" w:val="clear"/>
+        </w:rPr>
+        <w:t xml:space="preserve">tar cvf &lt;new file name.tar&gt; &lt;file1&gt;&lt;file2&gt;</w:t>
+      </w:r>
+    </w:p>
+    <w:p>
+      <w:pPr>
+        <w:numPr>
+          <w:ilvl w:val="0"/>
+          <w:numId w:val="53"/>
+        </w:numPr>
+        <w:spacing w:before="0" w:after="0" w:line="240"/>
+        <w:ind w:right="0" w:left="720" w:hanging="360"/>
+        <w:jc w:val="left"/>
+        <w:rPr>
+          <w:rFonts w:ascii="Calibri" w:hAnsi="Calibri" w:cs="Calibri" w:eastAsia="Calibri"/>
+          <w:color w:val="auto"/>
+          <w:spacing w:val="0"/>
+          <w:position w:val="0"/>
+          <w:sz w:val="22"/>
+          <w:shd w:fill="auto" w:val="clear"/>
+        </w:rPr>
+      </w:pPr>
+      <w:r>
+        <w:rPr>
+          <w:rFonts w:ascii="Calibri" w:hAnsi="Calibri" w:cs="Calibri" w:eastAsia="Calibri"/>
+          <w:color w:val="auto"/>
+          <w:spacing w:val="0"/>
+          <w:position w:val="0"/>
+          <w:sz w:val="22"/>
+          <w:shd w:fill="auto" w:val="clear"/>
+        </w:rPr>
+        <w:t xml:space="preserve"> gzip&lt;filename.tar&gt;</w:t>
+        <w:br/>
+        <w:t xml:space="preserve">To unzip</w:t>
+      </w:r>
+    </w:p>
+    <w:p>
+      <w:pPr>
+        <w:numPr>
+          <w:ilvl w:val="0"/>
+          <w:numId w:val="53"/>
+        </w:numPr>
+        <w:spacing w:before="0" w:after="0" w:line="240"/>
+        <w:ind w:right="0" w:left="720" w:hanging="360"/>
+        <w:jc w:val="left"/>
+        <w:rPr>
+          <w:rFonts w:ascii="Calibri" w:hAnsi="Calibri" w:cs="Calibri" w:eastAsia="Calibri"/>
+          <w:color w:val="auto"/>
+          <w:spacing w:val="0"/>
+          <w:position w:val="0"/>
+          <w:sz w:val="22"/>
+          <w:shd w:fill="auto" w:val="clear"/>
+        </w:rPr>
+      </w:pPr>
+      <w:r>
+        <w:rPr>
+          <w:rFonts w:ascii="Calibri" w:hAnsi="Calibri" w:cs="Calibri" w:eastAsia="Calibri"/>
+          <w:color w:val="auto"/>
+          <w:spacing w:val="0"/>
+          <w:position w:val="0"/>
+          <w:sz w:val="22"/>
+          <w:shd w:fill="auto" w:val="clear"/>
+        </w:rPr>
+        <w:t xml:space="preserve">gunzip&lt;filename&gt;</w:t>
+      </w:r>
+    </w:p>
+    <w:p>
+      <w:pPr>
+        <w:numPr>
+          <w:ilvl w:val="0"/>
+          <w:numId w:val="53"/>
+        </w:numPr>
+        <w:spacing w:before="0" w:after="0" w:line="240"/>
+        <w:ind w:right="0" w:left="720" w:hanging="360"/>
+        <w:jc w:val="left"/>
+        <w:rPr>
+          <w:rFonts w:ascii="Calibri" w:hAnsi="Calibri" w:cs="Calibri" w:eastAsia="Calibri"/>
+          <w:color w:val="auto"/>
+          <w:spacing w:val="0"/>
+          <w:position w:val="0"/>
+          <w:sz w:val="22"/>
+          <w:shd w:fill="auto" w:val="clear"/>
+        </w:rPr>
+      </w:pPr>
+      <w:r>
+        <w:rPr>
+          <w:rFonts w:ascii="Calibri" w:hAnsi="Calibri" w:cs="Calibri" w:eastAsia="Calibri"/>
+          <w:color w:val="auto"/>
+          <w:spacing w:val="0"/>
+          <w:position w:val="0"/>
+          <w:sz w:val="22"/>
+          <w:shd w:fill="auto" w:val="clear"/>
+        </w:rPr>
+        <w:t xml:space="preserve"> tar xvf&lt;file name.tar&gt; </w:t>
+      </w:r>
+    </w:p>
+    <w:p>
+      <w:pPr>
+        <w:spacing w:before="0" w:after="0" w:line="240"/>
+        <w:ind w:right="0" w:left="0" w:firstLine="0"/>
+        <w:jc w:val="left"/>
+        <w:rPr>
+          <w:rFonts w:ascii="Calibri" w:hAnsi="Calibri" w:cs="Calibri" w:eastAsia="Calibri"/>
+          <w:b/>
+          <w:color w:val="auto"/>
+          <w:spacing w:val="0"/>
+          <w:position w:val="0"/>
+          <w:sz w:val="22"/>
+          <w:shd w:fill="auto" w:val="clear"/>
+        </w:rPr>
+      </w:pPr>
+      <w:r>
+        <w:rPr>
+          <w:rFonts w:ascii="Calibri" w:hAnsi="Calibri" w:cs="Calibri" w:eastAsia="Calibri"/>
+          <w:b/>
+          <w:color w:val="auto"/>
+          <w:spacing w:val="0"/>
+          <w:position w:val="0"/>
+          <w:sz w:val="22"/>
+          <w:shd w:fill="auto" w:val="clear"/>
+        </w:rPr>
+        <w:t xml:space="preserve">Package managment</w:t>
+      </w:r>
+    </w:p>
+    <w:p>
+      <w:pPr>
+        <w:spacing w:before="0" w:after="0" w:line="240"/>
+        <w:ind w:right="0" w:left="0" w:firstLine="0"/>
+        <w:jc w:val="left"/>
+        <w:rPr>
+          <w:rFonts w:ascii="Calibri" w:hAnsi="Calibri" w:cs="Calibri" w:eastAsia="Calibri"/>
+          <w:b/>
+          <w:color w:val="auto"/>
+          <w:spacing w:val="0"/>
+          <w:position w:val="0"/>
+          <w:sz w:val="22"/>
+          <w:shd w:fill="auto" w:val="clear"/>
+        </w:rPr>
+      </w:pPr>
+    </w:p>
+    <w:p>
+      <w:pPr>
+        <w:spacing w:before="0" w:after="0" w:line="240"/>
+        <w:ind w:right="0" w:left="0" w:firstLine="0"/>
+        <w:jc w:val="left"/>
+        <w:rPr>
+          <w:rFonts w:ascii="Calibri" w:hAnsi="Calibri" w:cs="Calibri" w:eastAsia="Calibri"/>
+          <w:color w:val="auto"/>
+          <w:spacing w:val="0"/>
+          <w:position w:val="0"/>
+          <w:sz w:val="22"/>
+          <w:shd w:fill="auto" w:val="clear"/>
+        </w:rPr>
+      </w:pPr>
+      <w:r>
+        <w:rPr>
+          <w:rFonts w:ascii="Calibri" w:hAnsi="Calibri" w:cs="Calibri" w:eastAsia="Calibri"/>
+          <w:color w:val="auto"/>
+          <w:spacing w:val="0"/>
+          <w:position w:val="0"/>
+          <w:sz w:val="22"/>
+          <w:shd w:fill="auto" w:val="clear"/>
+        </w:rPr>
+        <w:t xml:space="preserve">wget (to download)</w:t>
+      </w:r>
+    </w:p>
+    <w:p>
+      <w:pPr>
+        <w:numPr>
+          <w:ilvl w:val="0"/>
+          <w:numId w:val="55"/>
+        </w:numPr>
+        <w:spacing w:before="0" w:after="0" w:line="240"/>
+        <w:ind w:right="0" w:left="720" w:hanging="360"/>
+        <w:jc w:val="left"/>
+        <w:rPr>
+          <w:rFonts w:ascii="Calibri" w:hAnsi="Calibri" w:cs="Calibri" w:eastAsia="Calibri"/>
+          <w:color w:val="auto"/>
+          <w:spacing w:val="0"/>
+          <w:position w:val="0"/>
+          <w:sz w:val="22"/>
+          <w:shd w:fill="auto" w:val="clear"/>
+        </w:rPr>
+      </w:pPr>
+      <w:r>
+        <w:rPr>
+          <w:rFonts w:ascii="Calibri" w:hAnsi="Calibri" w:cs="Calibri" w:eastAsia="Calibri"/>
+          <w:color w:val="auto"/>
+          <w:spacing w:val="0"/>
+          <w:position w:val="0"/>
+          <w:sz w:val="22"/>
+          <w:shd w:fill="auto" w:val="clear"/>
+        </w:rPr>
+        <w:t xml:space="preserve">wget &lt;Binary package link&gt;</w:t>
+      </w:r>
+    </w:p>
+    <w:p>
+      <w:pPr>
+        <w:numPr>
+          <w:ilvl w:val="0"/>
+          <w:numId w:val="55"/>
+        </w:numPr>
+        <w:spacing w:before="0" w:after="0" w:line="240"/>
+        <w:ind w:right="0" w:left="720" w:hanging="360"/>
+        <w:jc w:val="left"/>
+        <w:rPr>
+          <w:rFonts w:ascii="Calibri" w:hAnsi="Calibri" w:cs="Calibri" w:eastAsia="Calibri"/>
+          <w:b/>
+          <w:color w:val="auto"/>
+          <w:spacing w:val="0"/>
+          <w:position w:val="0"/>
+          <w:sz w:val="22"/>
+          <w:shd w:fill="auto" w:val="clear"/>
+        </w:rPr>
+      </w:pPr>
+      <w:r>
+        <w:rPr>
+          <w:rFonts w:ascii="Calibri" w:hAnsi="Calibri" w:cs="Calibri" w:eastAsia="Calibri"/>
+          <w:color w:val="auto"/>
+          <w:spacing w:val="0"/>
+          <w:position w:val="0"/>
+          <w:sz w:val="22"/>
+          <w:shd w:fill="auto" w:val="clear"/>
+        </w:rPr>
+        <w:t xml:space="preserve">wget -p &lt;path where you want to download&gt;</w:t>
+      </w:r>
+      <w:r>
+        <w:rPr>
+          <w:rFonts w:ascii="Calibri" w:hAnsi="Calibri" w:cs="Calibri" w:eastAsia="Calibri"/>
+          <w:b/>
+          <w:color w:val="auto"/>
+          <w:spacing w:val="0"/>
+          <w:position w:val="0"/>
+          <w:sz w:val="22"/>
+          <w:shd w:fill="auto" w:val="clear"/>
+        </w:rPr>
+        <w:t xml:space="preserve"> &lt;b package link&gt;</w:t>
+      </w:r>
+    </w:p>
+    <w:p>
+      <w:pPr>
+        <w:numPr>
+          <w:ilvl w:val="0"/>
+          <w:numId w:val="55"/>
+        </w:numPr>
+        <w:spacing w:before="0" w:after="0" w:line="240"/>
+        <w:ind w:right="0" w:left="720" w:hanging="360"/>
+        <w:jc w:val="left"/>
+        <w:rPr>
+          <w:rFonts w:ascii="Calibri" w:hAnsi="Calibri" w:cs="Calibri" w:eastAsia="Calibri"/>
+          <w:color w:val="auto"/>
+          <w:spacing w:val="0"/>
+          <w:position w:val="0"/>
+          <w:sz w:val="22"/>
+          <w:shd w:fill="auto" w:val="clear"/>
+        </w:rPr>
+      </w:pPr>
+      <w:r>
+        <w:rPr>
+          <w:rFonts w:ascii="Calibri" w:hAnsi="Calibri" w:cs="Calibri" w:eastAsia="Calibri"/>
+          <w:color w:val="auto"/>
+          <w:spacing w:val="0"/>
+          <w:position w:val="0"/>
+          <w:sz w:val="22"/>
+          <w:shd w:fill="auto" w:val="clear"/>
+        </w:rPr>
+        <w:t xml:space="preserve">wget -D &lt;path where you want to download&gt;</w:t>
+      </w:r>
+      <w:r>
+        <w:rPr>
+          <w:rFonts w:ascii="Calibri" w:hAnsi="Calibri" w:cs="Calibri" w:eastAsia="Calibri"/>
+          <w:b/>
+          <w:color w:val="auto"/>
+          <w:spacing w:val="0"/>
+          <w:position w:val="0"/>
+          <w:sz w:val="22"/>
+          <w:shd w:fill="auto" w:val="clear"/>
+        </w:rPr>
+        <w:t xml:space="preserve"> &lt;b package link&gt; </w:t>
+      </w:r>
+      <w:r>
+        <w:rPr>
+          <w:rFonts w:ascii="Calibri" w:hAnsi="Calibri" w:cs="Calibri" w:eastAsia="Calibri"/>
+          <w:color w:val="auto"/>
+          <w:spacing w:val="0"/>
+          <w:position w:val="0"/>
+          <w:sz w:val="22"/>
+          <w:shd w:fill="auto" w:val="clear"/>
+        </w:rPr>
+        <w:t xml:space="preserve">// save logs in the same folder</w:t>
+      </w:r>
+    </w:p>
+    <w:p>
+      <w:pPr>
+        <w:numPr>
+          <w:ilvl w:val="0"/>
+          <w:numId w:val="55"/>
+        </w:numPr>
+        <w:spacing w:before="0" w:after="0" w:line="240"/>
+        <w:ind w:right="0" w:left="720" w:hanging="360"/>
+        <w:jc w:val="left"/>
+        <w:rPr>
+          <w:rFonts w:ascii="Calibri" w:hAnsi="Calibri" w:cs="Calibri" w:eastAsia="Calibri"/>
+          <w:b/>
+          <w:color w:val="auto"/>
+          <w:spacing w:val="0"/>
+          <w:position w:val="0"/>
+          <w:sz w:val="22"/>
+          <w:shd w:fill="auto" w:val="clear"/>
+        </w:rPr>
+      </w:pPr>
+      <w:r>
+        <w:rPr>
+          <w:rFonts w:ascii="Calibri" w:hAnsi="Calibri" w:cs="Calibri" w:eastAsia="Calibri"/>
+          <w:b/>
+          <w:color w:val="auto"/>
+          <w:spacing w:val="0"/>
+          <w:position w:val="0"/>
+          <w:sz w:val="22"/>
+          <w:shd w:fill="auto" w:val="clear"/>
+        </w:rPr>
+        <w:t xml:space="preserve">dpkg -i &lt;.deb file path&gt;           </w:t>
+      </w:r>
+      <w:r>
+        <w:rPr>
+          <w:rFonts w:ascii="Calibri" w:hAnsi="Calibri" w:cs="Calibri" w:eastAsia="Calibri"/>
+          <w:color w:val="auto"/>
+          <w:spacing w:val="0"/>
+          <w:position w:val="0"/>
+          <w:sz w:val="22"/>
+          <w:shd w:fill="auto" w:val="clear"/>
+        </w:rPr>
+        <w:t xml:space="preserve">// install the package</w:t>
+      </w:r>
+    </w:p>
+    <w:p>
+      <w:pPr>
+        <w:spacing w:before="0" w:after="0" w:line="240"/>
+        <w:ind w:right="0" w:left="0" w:firstLine="0"/>
+        <w:jc w:val="left"/>
+        <w:rPr>
+          <w:rFonts w:ascii="Calibri" w:hAnsi="Calibri" w:cs="Calibri" w:eastAsia="Calibri"/>
+          <w:b/>
+          <w:color w:val="auto"/>
+          <w:spacing w:val="0"/>
+          <w:position w:val="0"/>
+          <w:sz w:val="22"/>
+          <w:shd w:fill="auto" w:val="clear"/>
+        </w:rPr>
+      </w:pPr>
+      <w:r>
+        <w:rPr>
+          <w:rFonts w:ascii="Calibri" w:hAnsi="Calibri" w:cs="Calibri" w:eastAsia="Calibri"/>
+          <w:b/>
+          <w:color w:val="auto"/>
+          <w:spacing w:val="0"/>
+          <w:position w:val="0"/>
+          <w:sz w:val="22"/>
+          <w:shd w:fill="auto" w:val="clear"/>
+        </w:rPr>
+        <w:t xml:space="preserve">APT</w:t>
+      </w:r>
+    </w:p>
+    <w:p>
+      <w:pPr>
+        <w:numPr>
+          <w:ilvl w:val="0"/>
+          <w:numId w:val="57"/>
+        </w:numPr>
+        <w:spacing w:before="0" w:after="0" w:line="240"/>
+        <w:ind w:right="0" w:left="720" w:hanging="360"/>
+        <w:jc w:val="left"/>
+        <w:rPr>
+          <w:rFonts w:ascii="Calibri" w:hAnsi="Calibri" w:cs="Calibri" w:eastAsia="Calibri"/>
+          <w:color w:val="auto"/>
+          <w:spacing w:val="0"/>
+          <w:position w:val="0"/>
+          <w:sz w:val="22"/>
+          <w:shd w:fill="auto" w:val="clear"/>
+        </w:rPr>
+      </w:pPr>
+      <w:r>
+        <w:rPr>
+          <w:rFonts w:ascii="Calibri" w:hAnsi="Calibri" w:cs="Calibri" w:eastAsia="Calibri"/>
+          <w:color w:val="auto"/>
+          <w:spacing w:val="0"/>
+          <w:position w:val="0"/>
+          <w:sz w:val="22"/>
+          <w:shd w:fill="auto" w:val="clear"/>
+        </w:rPr>
+        <w:t xml:space="preserve">apt search &lt;package name&gt;</w:t>
+      </w:r>
+    </w:p>
+    <w:p>
+      <w:pPr>
+        <w:numPr>
+          <w:ilvl w:val="0"/>
+          <w:numId w:val="57"/>
+        </w:numPr>
+        <w:spacing w:before="0" w:after="0" w:line="240"/>
+        <w:ind w:right="0" w:left="720" w:hanging="360"/>
+        <w:jc w:val="left"/>
+        <w:rPr>
+          <w:rFonts w:ascii="Calibri" w:hAnsi="Calibri" w:cs="Calibri" w:eastAsia="Calibri"/>
+          <w:color w:val="auto"/>
+          <w:spacing w:val="0"/>
+          <w:position w:val="0"/>
+          <w:sz w:val="22"/>
+          <w:shd w:fill="auto" w:val="clear"/>
+        </w:rPr>
+      </w:pPr>
+      <w:r>
+        <w:rPr>
+          <w:rFonts w:ascii="Calibri" w:hAnsi="Calibri" w:cs="Calibri" w:eastAsia="Calibri"/>
+          <w:color w:val="auto"/>
+          <w:spacing w:val="0"/>
+          <w:position w:val="0"/>
+          <w:sz w:val="22"/>
+          <w:shd w:fill="auto" w:val="clear"/>
+        </w:rPr>
+        <w:t xml:space="preserve">apt install &lt;package name&gt;</w:t>
+      </w:r>
+    </w:p>
+    <w:p>
+      <w:pPr>
+        <w:numPr>
+          <w:ilvl w:val="0"/>
+          <w:numId w:val="57"/>
+        </w:numPr>
+        <w:spacing w:before="0" w:after="0" w:line="240"/>
+        <w:ind w:right="0" w:left="720" w:hanging="360"/>
+        <w:jc w:val="left"/>
+        <w:rPr>
+          <w:rFonts w:ascii="Calibri" w:hAnsi="Calibri" w:cs="Calibri" w:eastAsia="Calibri"/>
+          <w:color w:val="auto"/>
+          <w:spacing w:val="0"/>
+          <w:position w:val="0"/>
+          <w:sz w:val="22"/>
+          <w:shd w:fill="auto" w:val="clear"/>
+        </w:rPr>
+      </w:pPr>
+      <w:r>
+        <w:rPr>
+          <w:rFonts w:ascii="Calibri" w:hAnsi="Calibri" w:cs="Calibri" w:eastAsia="Calibri"/>
+          <w:color w:val="auto"/>
+          <w:spacing w:val="0"/>
+          <w:position w:val="0"/>
+          <w:sz w:val="22"/>
+          <w:shd w:fill="auto" w:val="clear"/>
+        </w:rPr>
+        <w:t xml:space="preserve">apt search &lt;package name&gt;</w:t>
+      </w:r>
+    </w:p>
+    <w:p>
+      <w:pPr>
+        <w:numPr>
+          <w:ilvl w:val="0"/>
+          <w:numId w:val="57"/>
+        </w:numPr>
+        <w:spacing w:before="0" w:after="0" w:line="240"/>
+        <w:ind w:right="0" w:left="720" w:hanging="360"/>
+        <w:jc w:val="left"/>
+        <w:rPr>
+          <w:rFonts w:ascii="Calibri" w:hAnsi="Calibri" w:cs="Calibri" w:eastAsia="Calibri"/>
+          <w:color w:val="auto"/>
+          <w:spacing w:val="0"/>
+          <w:position w:val="0"/>
+          <w:sz w:val="22"/>
+          <w:shd w:fill="auto" w:val="clear"/>
+        </w:rPr>
+      </w:pPr>
+      <w:r>
+        <w:rPr>
+          <w:rFonts w:ascii="Calibri" w:hAnsi="Calibri" w:cs="Calibri" w:eastAsia="Calibri"/>
+          <w:color w:val="auto"/>
+          <w:spacing w:val="0"/>
+          <w:position w:val="0"/>
+          <w:sz w:val="22"/>
+          <w:shd w:fill="auto" w:val="clear"/>
+        </w:rPr>
+        <w:t xml:space="preserve">apt show &lt;package name&gt;</w:t>
+      </w:r>
+    </w:p>
+    <w:p>
+      <w:pPr>
+        <w:numPr>
+          <w:ilvl w:val="0"/>
+          <w:numId w:val="57"/>
+        </w:numPr>
+        <w:spacing w:before="0" w:after="0" w:line="240"/>
+        <w:ind w:right="0" w:left="720" w:hanging="360"/>
+        <w:jc w:val="left"/>
+        <w:rPr>
+          <w:rFonts w:ascii="Calibri" w:hAnsi="Calibri" w:cs="Calibri" w:eastAsia="Calibri"/>
+          <w:color w:val="auto"/>
+          <w:spacing w:val="0"/>
+          <w:position w:val="0"/>
+          <w:sz w:val="22"/>
+          <w:shd w:fill="auto" w:val="clear"/>
+        </w:rPr>
+      </w:pPr>
+      <w:r>
+        <w:rPr>
+          <w:rFonts w:ascii="Calibri" w:hAnsi="Calibri" w:cs="Calibri" w:eastAsia="Calibri"/>
+          <w:color w:val="auto"/>
+          <w:spacing w:val="0"/>
+          <w:position w:val="0"/>
+          <w:sz w:val="22"/>
+          <w:shd w:fill="auto" w:val="clear"/>
+        </w:rPr>
+        <w:t xml:space="preserve">apt remove &lt;package name&gt;          // remove the package</w:t>
+      </w:r>
+    </w:p>
+    <w:p>
+      <w:pPr>
+        <w:numPr>
+          <w:ilvl w:val="0"/>
+          <w:numId w:val="57"/>
+        </w:numPr>
+        <w:spacing w:before="0" w:after="0" w:line="240"/>
+        <w:ind w:right="0" w:left="720" w:hanging="360"/>
+        <w:jc w:val="left"/>
+        <w:rPr>
+          <w:rFonts w:ascii="Calibri" w:hAnsi="Calibri" w:cs="Calibri" w:eastAsia="Calibri"/>
+          <w:color w:val="auto"/>
+          <w:spacing w:val="0"/>
+          <w:position w:val="0"/>
+          <w:sz w:val="22"/>
+          <w:shd w:fill="auto" w:val="clear"/>
+        </w:rPr>
+      </w:pPr>
+      <w:r>
+        <w:rPr>
+          <w:rFonts w:ascii="Calibri" w:hAnsi="Calibri" w:cs="Calibri" w:eastAsia="Calibri"/>
+          <w:color w:val="auto"/>
+          <w:spacing w:val="0"/>
+          <w:position w:val="0"/>
+          <w:sz w:val="22"/>
+          <w:shd w:fill="auto" w:val="clear"/>
+        </w:rPr>
+        <w:t xml:space="preserve">apt purge &lt;package name&gt;            // remove the package file</w:t>
+      </w:r>
+    </w:p>
+    <w:p>
+      <w:pPr>
+        <w:numPr>
+          <w:ilvl w:val="0"/>
+          <w:numId w:val="57"/>
+        </w:numPr>
+        <w:spacing w:before="0" w:after="0" w:line="240"/>
+        <w:ind w:right="0" w:left="720" w:hanging="360"/>
+        <w:jc w:val="left"/>
+        <w:rPr>
+          <w:rFonts w:ascii="Calibri" w:hAnsi="Calibri" w:cs="Calibri" w:eastAsia="Calibri"/>
+          <w:color w:val="auto"/>
+          <w:spacing w:val="0"/>
+          <w:position w:val="0"/>
+          <w:sz w:val="22"/>
+          <w:shd w:fill="auto" w:val="clear"/>
+        </w:rPr>
+      </w:pPr>
+      <w:r>
+        <w:rPr>
+          <w:rFonts w:ascii="Calibri" w:hAnsi="Calibri" w:cs="Calibri" w:eastAsia="Calibri"/>
+          <w:color w:val="auto"/>
+          <w:spacing w:val="0"/>
+          <w:position w:val="0"/>
+          <w:sz w:val="22"/>
+          <w:shd w:fill="auto" w:val="clear"/>
+        </w:rPr>
+        <w:t xml:space="preserve">apt update                                        //Update </w:t>
+      </w:r>
+    </w:p>
+    <w:p>
+      <w:pPr>
+        <w:numPr>
+          <w:ilvl w:val="0"/>
+          <w:numId w:val="57"/>
+        </w:numPr>
+        <w:spacing w:before="0" w:after="0" w:line="240"/>
+        <w:ind w:right="0" w:left="720" w:hanging="360"/>
+        <w:jc w:val="left"/>
+        <w:rPr>
+          <w:rFonts w:ascii="Calibri" w:hAnsi="Calibri" w:cs="Calibri" w:eastAsia="Calibri"/>
+          <w:color w:val="auto"/>
+          <w:spacing w:val="0"/>
+          <w:position w:val="0"/>
+          <w:sz w:val="22"/>
+          <w:shd w:fill="auto" w:val="clear"/>
+        </w:rPr>
+      </w:pPr>
+      <w:r>
+        <w:rPr>
+          <w:rFonts w:ascii="Calibri" w:hAnsi="Calibri" w:cs="Calibri" w:eastAsia="Calibri"/>
+          <w:color w:val="auto"/>
+          <w:spacing w:val="0"/>
+          <w:position w:val="0"/>
+          <w:sz w:val="22"/>
+          <w:shd w:fill="auto" w:val="clear"/>
+        </w:rPr>
+        <w:t xml:space="preserve">sudo apt get update</w:t>
+      </w:r>
+    </w:p>
+    <w:p>
+      <w:pPr>
+        <w:numPr>
+          <w:ilvl w:val="0"/>
+          <w:numId w:val="57"/>
+        </w:numPr>
+        <w:spacing w:before="0" w:after="0" w:line="240"/>
+        <w:ind w:right="0" w:left="720" w:hanging="360"/>
+        <w:jc w:val="left"/>
+        <w:rPr>
+          <w:rFonts w:ascii="Calibri" w:hAnsi="Calibri" w:cs="Calibri" w:eastAsia="Calibri"/>
+          <w:color w:val="auto"/>
+          <w:spacing w:val="0"/>
+          <w:position w:val="0"/>
+          <w:sz w:val="22"/>
+          <w:shd w:fill="auto" w:val="clear"/>
+        </w:rPr>
+      </w:pPr>
+      <w:r>
+        <w:rPr>
+          <w:rFonts w:ascii="Calibri" w:hAnsi="Calibri" w:cs="Calibri" w:eastAsia="Calibri"/>
+          <w:color w:val="auto"/>
+          <w:spacing w:val="0"/>
+          <w:position w:val="0"/>
+          <w:sz w:val="22"/>
+          <w:shd w:fill="auto" w:val="clear"/>
+        </w:rPr>
+        <w:t xml:space="preserve">sudo apt get install&lt;package name&gt;</w:t>
+      </w:r>
+    </w:p>
+    <w:p>
+      <w:pPr>
+        <w:spacing w:before="0" w:after="0" w:line="240"/>
+        <w:ind w:right="0" w:left="0" w:firstLine="0"/>
+        <w:jc w:val="left"/>
+        <w:rPr>
+          <w:rFonts w:ascii="Calibri" w:hAnsi="Calibri" w:cs="Calibri" w:eastAsia="Calibri"/>
+          <w:b/>
+          <w:color w:val="auto"/>
+          <w:spacing w:val="0"/>
+          <w:position w:val="0"/>
+          <w:sz w:val="22"/>
+          <w:shd w:fill="auto" w:val="clear"/>
+        </w:rPr>
+      </w:pPr>
+    </w:p>
+    <w:p>
+      <w:pPr>
+        <w:spacing w:before="0" w:after="0" w:line="240"/>
+        <w:ind w:right="0" w:left="0" w:firstLine="0"/>
+        <w:jc w:val="left"/>
+        <w:rPr>
+          <w:rFonts w:ascii="Calibri" w:hAnsi="Calibri" w:cs="Calibri" w:eastAsia="Calibri"/>
+          <w:b/>
+          <w:color w:val="auto"/>
+          <w:spacing w:val="0"/>
+          <w:position w:val="0"/>
+          <w:sz w:val="22"/>
+          <w:shd w:fill="auto" w:val="clear"/>
+        </w:rPr>
+      </w:pPr>
+      <w:r>
+        <w:rPr>
+          <w:rFonts w:ascii="Calibri" w:hAnsi="Calibri" w:cs="Calibri" w:eastAsia="Calibri"/>
+          <w:b/>
+          <w:color w:val="auto"/>
+          <w:spacing w:val="0"/>
+          <w:position w:val="0"/>
+          <w:sz w:val="22"/>
+          <w:shd w:fill="auto" w:val="clear"/>
+        </w:rPr>
+        <w:t xml:space="preserve">SCP </w:t>
+      </w:r>
+    </w:p>
+    <w:p>
+      <w:pPr>
+        <w:spacing w:before="0" w:after="0" w:line="240"/>
+        <w:ind w:right="0" w:left="0" w:firstLine="0"/>
+        <w:jc w:val="left"/>
+        <w:rPr>
+          <w:rFonts w:ascii="Calibri" w:hAnsi="Calibri" w:cs="Calibri" w:eastAsia="Calibri"/>
+          <w:i/>
+          <w:color w:val="auto"/>
+          <w:spacing w:val="0"/>
+          <w:position w:val="0"/>
+          <w:sz w:val="22"/>
+          <w:u w:val="single"/>
+          <w:shd w:fill="auto" w:val="clear"/>
+        </w:rPr>
+      </w:pPr>
+      <w:r>
+        <w:rPr>
+          <w:rFonts w:ascii="Calibri" w:hAnsi="Calibri" w:cs="Calibri" w:eastAsia="Calibri"/>
+          <w:b/>
+          <w:i/>
+          <w:color w:val="auto"/>
+          <w:spacing w:val="0"/>
+          <w:position w:val="0"/>
+          <w:sz w:val="22"/>
+          <w:u w:val="single"/>
+          <w:shd w:fill="auto" w:val="clear"/>
+        </w:rPr>
+        <w:t xml:space="preserve">upload file to server</w:t>
+      </w:r>
+    </w:p>
+    <w:p>
+      <w:pPr>
+        <w:spacing w:before="0" w:after="0" w:line="240"/>
+        <w:ind w:right="0" w:left="0" w:firstLine="0"/>
+        <w:jc w:val="left"/>
+        <w:rPr>
+          <w:rFonts w:ascii="Calibri" w:hAnsi="Calibri" w:cs="Calibri" w:eastAsia="Calibri"/>
+          <w:color w:val="auto"/>
+          <w:spacing w:val="0"/>
+          <w:position w:val="0"/>
+          <w:sz w:val="22"/>
+          <w:shd w:fill="auto" w:val="clear"/>
+        </w:rPr>
+      </w:pPr>
+      <w:r>
+        <w:rPr>
+          <w:rFonts w:ascii="Calibri" w:hAnsi="Calibri" w:cs="Calibri" w:eastAsia="Calibri"/>
+          <w:color w:val="auto"/>
+          <w:spacing w:val="0"/>
+          <w:position w:val="0"/>
+          <w:sz w:val="22"/>
+          <w:shd w:fill="auto" w:val="clear"/>
+        </w:rPr>
+        <w:t xml:space="preserve">     sudo scp -i &lt;.pem file&gt; &lt;file to sned &gt; &lt;machine name&gt; : &lt;path&gt;</w:t>
+      </w:r>
+    </w:p>
+    <w:p>
+      <w:pPr>
+        <w:spacing w:before="0" w:after="0" w:line="240"/>
+        <w:ind w:right="0" w:left="0" w:firstLine="0"/>
+        <w:jc w:val="left"/>
+        <w:rPr>
+          <w:rFonts w:ascii="Calibri" w:hAnsi="Calibri" w:cs="Calibri" w:eastAsia="Calibri"/>
+          <w:b/>
+          <w:color w:val="auto"/>
+          <w:spacing w:val="0"/>
+          <w:position w:val="0"/>
+          <w:sz w:val="22"/>
+          <w:shd w:fill="auto" w:val="clear"/>
+        </w:rPr>
+      </w:pPr>
+    </w:p>
+    <w:p>
+      <w:pPr>
+        <w:spacing w:before="0" w:after="0" w:line="240"/>
+        <w:ind w:right="0" w:left="0" w:firstLine="0"/>
+        <w:jc w:val="left"/>
+        <w:rPr>
+          <w:rFonts w:ascii="Calibri" w:hAnsi="Calibri" w:cs="Calibri" w:eastAsia="Calibri"/>
+          <w:b/>
+          <w:i/>
+          <w:color w:val="auto"/>
+          <w:spacing w:val="0"/>
+          <w:position w:val="0"/>
+          <w:sz w:val="22"/>
+          <w:u w:val="single"/>
+          <w:shd w:fill="auto" w:val="clear"/>
+        </w:rPr>
+      </w:pPr>
+      <w:r>
+        <w:rPr>
+          <w:rFonts w:ascii="Calibri" w:hAnsi="Calibri" w:cs="Calibri" w:eastAsia="Calibri"/>
+          <w:b/>
+          <w:i/>
+          <w:color w:val="auto"/>
+          <w:spacing w:val="0"/>
+          <w:position w:val="0"/>
+          <w:sz w:val="22"/>
+          <w:u w:val="single"/>
+          <w:shd w:fill="auto" w:val="clear"/>
+        </w:rPr>
+        <w:t xml:space="preserve">download file from the server</w:t>
+      </w:r>
+    </w:p>
+    <w:p>
+      <w:pPr>
+        <w:spacing w:before="0" w:after="0" w:line="240"/>
+        <w:ind w:right="0" w:left="0" w:firstLine="0"/>
+        <w:jc w:val="left"/>
+        <w:rPr>
+          <w:rFonts w:ascii="Calibri" w:hAnsi="Calibri" w:cs="Calibri" w:eastAsia="Calibri"/>
+          <w:color w:val="auto"/>
+          <w:spacing w:val="0"/>
+          <w:position w:val="0"/>
+          <w:sz w:val="22"/>
+          <w:shd w:fill="auto" w:val="clear"/>
+        </w:rPr>
+      </w:pPr>
+      <w:r>
+        <w:rPr>
+          <w:rFonts w:ascii="Calibri" w:hAnsi="Calibri" w:cs="Calibri" w:eastAsia="Calibri"/>
+          <w:color w:val="auto"/>
+          <w:spacing w:val="0"/>
+          <w:position w:val="0"/>
+          <w:sz w:val="22"/>
+          <w:shd w:fill="auto" w:val="clear"/>
+        </w:rPr>
+        <w:t xml:space="preserve">     sudo scp -i &lt;.pen file&gt; &lt;source&gt; : &lt;filepath/name&gt; &lt;destination&gt;</w:t>
+      </w:r>
+    </w:p>
+    <w:p>
+      <w:pPr>
+        <w:spacing w:before="0" w:after="0" w:line="240"/>
+        <w:ind w:right="0" w:left="0" w:firstLine="0"/>
+        <w:jc w:val="left"/>
+        <w:rPr>
+          <w:rFonts w:ascii="Calibri" w:hAnsi="Calibri" w:cs="Calibri" w:eastAsia="Calibri"/>
+          <w:b/>
+          <w:color w:val="auto"/>
+          <w:spacing w:val="0"/>
+          <w:position w:val="0"/>
+          <w:sz w:val="22"/>
+          <w:shd w:fill="auto" w:val="clear"/>
+        </w:rPr>
+      </w:pPr>
+    </w:p>
+    <w:p>
+      <w:pPr>
+        <w:spacing w:before="0" w:after="0" w:line="240"/>
+        <w:ind w:right="0" w:left="0" w:firstLine="0"/>
+        <w:jc w:val="left"/>
+        <w:rPr>
+          <w:rFonts w:ascii="Calibri" w:hAnsi="Calibri" w:cs="Calibri" w:eastAsia="Calibri"/>
+          <w:b/>
+          <w:color w:val="auto"/>
+          <w:spacing w:val="0"/>
+          <w:position w:val="0"/>
+          <w:sz w:val="22"/>
+          <w:shd w:fill="auto" w:val="clear"/>
+        </w:rPr>
+      </w:pPr>
+    </w:p>
+    <w:p>
+      <w:pPr>
+        <w:spacing w:before="0" w:after="0" w:line="240"/>
+        <w:ind w:right="0" w:left="0" w:firstLine="0"/>
+        <w:jc w:val="left"/>
+        <w:rPr>
+          <w:rFonts w:ascii="Calibri" w:hAnsi="Calibri" w:cs="Calibri" w:eastAsia="Calibri"/>
+          <w:b/>
+          <w:color w:val="auto"/>
+          <w:spacing w:val="0"/>
+          <w:position w:val="0"/>
+          <w:sz w:val="22"/>
+          <w:shd w:fill="auto" w:val="clear"/>
+        </w:rPr>
+      </w:pPr>
+    </w:p>
+    <w:p>
+      <w:pPr>
+        <w:spacing w:before="0" w:after="0" w:line="240"/>
+        <w:ind w:right="0" w:left="0" w:firstLine="0"/>
+        <w:jc w:val="left"/>
+        <w:rPr>
+          <w:rFonts w:ascii="Calibri" w:hAnsi="Calibri" w:cs="Calibri" w:eastAsia="Calibri"/>
+          <w:color w:val="auto"/>
+          <w:spacing w:val="0"/>
+          <w:position w:val="0"/>
+          <w:sz w:val="22"/>
+          <w:shd w:fill="auto" w:val="clear"/>
+        </w:rPr>
+      </w:pPr>
+    </w:p>
+    <w:p>
+      <w:pPr>
+        <w:spacing w:before="0" w:after="0" w:line="240"/>
+        <w:ind w:right="0" w:left="0" w:firstLine="0"/>
+        <w:jc w:val="left"/>
+        <w:rPr>
+          <w:rFonts w:ascii="Calibri" w:hAnsi="Calibri" w:cs="Calibri" w:eastAsia="Calibri"/>
+          <w:color w:val="auto"/>
+          <w:spacing w:val="0"/>
+          <w:position w:val="0"/>
+          <w:sz w:val="22"/>
+          <w:shd w:fill="auto" w:val="clear"/>
+        </w:rPr>
+      </w:pPr>
+    </w:p>
+    <w:p>
+      <w:pPr>
+        <w:spacing w:before="0" w:after="0" w:line="240"/>
+        <w:ind w:right="0" w:left="0" w:firstLine="0"/>
+        <w:jc w:val="left"/>
+        <w:rPr>
+          <w:rFonts w:ascii="Calibri" w:hAnsi="Calibri" w:cs="Calibri" w:eastAsia="Calibri"/>
+          <w:b/>
+          <w:color w:val="auto"/>
+          <w:spacing w:val="0"/>
+          <w:position w:val="0"/>
+          <w:sz w:val="22"/>
+          <w:shd w:fill="auto" w:val="clear"/>
+        </w:rPr>
+      </w:pPr>
+    </w:p>
+    <w:p>
+      <w:pPr>
+        <w:spacing w:before="0" w:after="0" w:line="240"/>
+        <w:ind w:right="0" w:left="0" w:firstLine="0"/>
+        <w:jc w:val="left"/>
+        <w:rPr>
+          <w:rFonts w:ascii="Calibri" w:hAnsi="Calibri" w:cs="Calibri" w:eastAsia="Calibri"/>
+          <w:color w:val="auto"/>
+          <w:spacing w:val="0"/>
+          <w:position w:val="0"/>
+          <w:sz w:val="22"/>
+          <w:shd w:fill="auto" w:val="clear"/>
+        </w:rPr>
+      </w:pPr>
+    </w:p>
+    <w:p>
+      <w:pPr>
+        <w:spacing w:before="0" w:after="0" w:line="240"/>
+        <w:ind w:right="0" w:left="0" w:firstLine="0"/>
+        <w:jc w:val="left"/>
+        <w:rPr>
+          <w:rFonts w:ascii="Calibri" w:hAnsi="Calibri" w:cs="Calibri" w:eastAsia="Calibri"/>
+          <w:color w:val="auto"/>
+          <w:spacing w:val="0"/>
+          <w:position w:val="0"/>
+          <w:sz w:val="22"/>
+          <w:shd w:fill="auto" w:val="clear"/>
+        </w:rPr>
+      </w:pPr>
+      <w:r>
+        <w:rPr>
+          <w:rFonts w:ascii="Calibri" w:hAnsi="Calibri" w:cs="Calibri" w:eastAsia="Calibri"/>
+          <w:color w:val="auto"/>
+          <w:spacing w:val="0"/>
+          <w:position w:val="0"/>
+          <w:sz w:val="22"/>
+          <w:shd w:fill="auto" w:val="clear"/>
+        </w:rPr>
+        <w:t xml:space="preserve">       </w:t>
       </w:r>
     </w:p>
     <w:p>
@@ -2880,49 +4764,169 @@
       <w:lvlText w:val="•"/>
     </w:lvl>
   </w:abstractNum>
+  <w:abstractNum w:abstractNumId="90">
+    <w:lvl w:ilvl="0">
+      <w:start w:val="1"/>
+      <w:numFmt w:val="bullet"/>
+      <w:lvlText w:val="•"/>
+    </w:lvl>
+  </w:abstractNum>
+  <w:abstractNum w:abstractNumId="96">
+    <w:lvl w:ilvl="0">
+      <w:start w:val="1"/>
+      <w:numFmt w:val="bullet"/>
+      <w:lvlText w:val="•"/>
+    </w:lvl>
+  </w:abstractNum>
+  <w:abstractNum w:abstractNumId="102">
+    <w:lvl w:ilvl="0">
+      <w:start w:val="1"/>
+      <w:numFmt w:val="bullet"/>
+      <w:lvlText w:val="•"/>
+    </w:lvl>
+  </w:abstractNum>
+  <w:abstractNum w:abstractNumId="108">
+    <w:lvl w:ilvl="0">
+      <w:start w:val="1"/>
+      <w:numFmt w:val="bullet"/>
+      <w:lvlText w:val="•"/>
+    </w:lvl>
+  </w:abstractNum>
+  <w:abstractNum w:abstractNumId="114">
+    <w:lvl w:ilvl="0">
+      <w:start w:val="1"/>
+      <w:numFmt w:val="bullet"/>
+      <w:lvlText w:val="•"/>
+    </w:lvl>
+  </w:abstractNum>
+  <w:abstractNum w:abstractNumId="120">
+    <w:lvl w:ilvl="0">
+      <w:start w:val="1"/>
+      <w:numFmt w:val="bullet"/>
+      <w:lvlText w:val="•"/>
+    </w:lvl>
+  </w:abstractNum>
+  <w:abstractNum w:abstractNumId="126">
+    <w:lvl w:ilvl="0">
+      <w:start w:val="1"/>
+      <w:numFmt w:val="bullet"/>
+      <w:lvlText w:val="•"/>
+    </w:lvl>
+  </w:abstractNum>
+  <w:abstractNum w:abstractNumId="132">
+    <w:lvl w:ilvl="0">
+      <w:start w:val="1"/>
+      <w:numFmt w:val="bullet"/>
+      <w:lvlText w:val="•"/>
+    </w:lvl>
+  </w:abstractNum>
+  <w:abstractNum w:abstractNumId="138">
+    <w:lvl w:ilvl="0">
+      <w:start w:val="1"/>
+      <w:numFmt w:val="bullet"/>
+      <w:lvlText w:val="•"/>
+    </w:lvl>
+  </w:abstractNum>
+  <w:abstractNum w:abstractNumId="4">
+    <w:lvl w:ilvl="0">
+      <w:start w:val="1"/>
+      <w:numFmt w:val="lowerRoman"/>
+      <w:lvlText w:val="%1."/>
+    </w:lvl>
+  </w:abstractNum>
+  <w:abstractNum w:abstractNumId="144">
+    <w:lvl w:ilvl="0">
+      <w:start w:val="1"/>
+      <w:numFmt w:val="bullet"/>
+      <w:lvlText w:val="•"/>
+    </w:lvl>
+  </w:abstractNum>
+  <w:abstractNum w:abstractNumId="150">
+    <w:lvl w:ilvl="0">
+      <w:start w:val="1"/>
+      <w:numFmt w:val="bullet"/>
+      <w:lvlText w:val="•"/>
+    </w:lvl>
+  </w:abstractNum>
   <w:num w:numId="2">
+    <w:abstractNumId w:val="150"/>
+  </w:num>
+  <w:num w:numId="5">
+    <w:abstractNumId w:val="144"/>
+  </w:num>
+  <w:num w:numId="7">
+    <w:abstractNumId w:val="138"/>
+  </w:num>
+  <w:num w:numId="9">
+    <w:abstractNumId w:val="132"/>
+  </w:num>
+  <w:num w:numId="11">
+    <w:abstractNumId w:val="126"/>
+  </w:num>
+  <w:num w:numId="13">
+    <w:abstractNumId w:val="120"/>
+  </w:num>
+  <w:num w:numId="15">
+    <w:abstractNumId w:val="114"/>
+  </w:num>
+  <w:num w:numId="17">
+    <w:abstractNumId w:val="108"/>
+  </w:num>
+  <w:num w:numId="19">
+    <w:abstractNumId w:val="102"/>
+  </w:num>
+  <w:num w:numId="21">
+    <w:abstractNumId w:val="96"/>
+  </w:num>
+  <w:num w:numId="23">
+    <w:abstractNumId w:val="90"/>
+  </w:num>
+  <w:num w:numId="25">
     <w:abstractNumId w:val="84"/>
   </w:num>
-  <w:num w:numId="4">
+  <w:num w:numId="27">
     <w:abstractNumId w:val="78"/>
   </w:num>
-  <w:num w:numId="6">
+  <w:num w:numId="29">
     <w:abstractNumId w:val="72"/>
   </w:num>
-  <w:num w:numId="8">
+  <w:num w:numId="32">
     <w:abstractNumId w:val="66"/>
   </w:num>
-  <w:num w:numId="10">
+  <w:num w:numId="34">
     <w:abstractNumId w:val="60"/>
   </w:num>
-  <w:num w:numId="12">
+  <w:num w:numId="36">
     <w:abstractNumId w:val="54"/>
   </w:num>
-  <w:num w:numId="14">
+  <w:num w:numId="38">
     <w:abstractNumId w:val="48"/>
   </w:num>
-  <w:num w:numId="16">
+  <w:num w:numId="40">
     <w:abstractNumId w:val="42"/>
   </w:num>
-  <w:num w:numId="18">
+  <w:num w:numId="42">
     <w:abstractNumId w:val="36"/>
   </w:num>
-  <w:num w:numId="20">
+  <w:num w:numId="45">
     <w:abstractNumId w:val="30"/>
   </w:num>
-  <w:num w:numId="22">
+  <w:num w:numId="47">
     <w:abstractNumId w:val="24"/>
   </w:num>
-  <w:num w:numId="25">
+  <w:num w:numId="49">
     <w:abstractNumId w:val="18"/>
   </w:num>
-  <w:num w:numId="27">
+  <w:num w:numId="51">
     <w:abstractNumId w:val="12"/>
   </w:num>
-  <w:num w:numId="29">
+  <w:num w:numId="53">
+    <w:abstractNumId w:val="4"/>
+  </w:num>
+  <w:num w:numId="55">
     <w:abstractNumId w:val="6"/>
   </w:num>
-  <w:num w:numId="31">
+  <w:num w:numId="57">
     <w:abstractNumId w:val="0"/>
   </w:num>
 </w:numbering>

</xml_diff>

<commit_message>
Added maven file and modified linux file
</commit_message>
<xml_diff>
--- a/LinuxCommand.docx
+++ b/LinuxCommand.docx
@@ -3455,6 +3455,293 @@
     </w:p>
     <w:p>
       <w:pPr>
+        <w:spacing w:before="0" w:after="0" w:line="240"/>
+        <w:ind w:right="0" w:left="0" w:firstLine="0"/>
+        <w:jc w:val="left"/>
+        <w:rPr>
+          <w:rFonts w:ascii="Calibri" w:hAnsi="Calibri" w:cs="Calibri" w:eastAsia="Calibri"/>
+          <w:color w:val="auto"/>
+          <w:spacing w:val="0"/>
+          <w:position w:val="0"/>
+          <w:sz w:val="22"/>
+          <w:shd w:fill="auto" w:val="clear"/>
+        </w:rPr>
+      </w:pPr>
+    </w:p>
+    <w:p>
+      <w:pPr>
+        <w:spacing w:before="0" w:after="0" w:line="240"/>
+        <w:ind w:right="0" w:left="0" w:firstLine="0"/>
+        <w:jc w:val="left"/>
+        <w:rPr>
+          <w:rFonts w:ascii="Calibri" w:hAnsi="Calibri" w:cs="Calibri" w:eastAsia="Calibri"/>
+          <w:color w:val="auto"/>
+          <w:spacing w:val="0"/>
+          <w:position w:val="0"/>
+          <w:sz w:val="22"/>
+          <w:shd w:fill="auto" w:val="clear"/>
+        </w:rPr>
+      </w:pPr>
+      <w:r>
+        <w:rPr>
+          <w:rFonts w:ascii="Calibri" w:hAnsi="Calibri" w:cs="Calibri" w:eastAsia="Calibri"/>
+          <w:b/>
+          <w:color w:val="auto"/>
+          <w:spacing w:val="0"/>
+          <w:position w:val="0"/>
+          <w:sz w:val="22"/>
+          <w:shd w:fill="auto" w:val="clear"/>
+        </w:rPr>
+        <w:t xml:space="preserve">Wildcard</w:t>
+      </w:r>
+    </w:p>
+    <w:p>
+      <w:pPr>
+        <w:spacing w:before="0" w:after="0" w:line="240"/>
+        <w:ind w:right="0" w:left="0" w:firstLine="0"/>
+        <w:jc w:val="left"/>
+        <w:rPr>
+          <w:rFonts w:ascii="Calibri" w:hAnsi="Calibri" w:cs="Calibri" w:eastAsia="Calibri"/>
+          <w:b/>
+          <w:i/>
+          <w:color w:val="auto"/>
+          <w:spacing w:val="0"/>
+          <w:position w:val="0"/>
+          <w:sz w:val="22"/>
+          <w:u w:val="single"/>
+          <w:shd w:fill="auto" w:val="clear"/>
+        </w:rPr>
+      </w:pPr>
+      <w:r>
+        <w:rPr>
+          <w:rFonts w:ascii="Calibri" w:hAnsi="Calibri" w:cs="Calibri" w:eastAsia="Calibri"/>
+          <w:b/>
+          <w:i/>
+          <w:color w:val="auto"/>
+          <w:spacing w:val="0"/>
+          <w:position w:val="0"/>
+          <w:sz w:val="22"/>
+          <w:u w:val="single"/>
+          <w:shd w:fill="auto" w:val="clear"/>
+        </w:rPr>
+        <w:t xml:space="preserve"> Use to search specific pattern</w:t>
+      </w:r>
+    </w:p>
+    <w:p>
+      <w:pPr>
+        <w:spacing w:before="0" w:after="0" w:line="240"/>
+        <w:ind w:right="0" w:left="0" w:firstLine="0"/>
+        <w:jc w:val="left"/>
+        <w:rPr>
+          <w:rFonts w:ascii="Calibri" w:hAnsi="Calibri" w:cs="Calibri" w:eastAsia="Calibri"/>
+          <w:color w:val="auto"/>
+          <w:spacing w:val="0"/>
+          <w:position w:val="0"/>
+          <w:sz w:val="22"/>
+          <w:shd w:fill="auto" w:val="clear"/>
+        </w:rPr>
+      </w:pPr>
+      <w:r>
+        <w:rPr>
+          <w:rFonts w:ascii="Calibri" w:hAnsi="Calibri" w:cs="Calibri" w:eastAsia="Calibri"/>
+          <w:color w:val="auto"/>
+          <w:spacing w:val="0"/>
+          <w:position w:val="0"/>
+          <w:sz w:val="22"/>
+          <w:shd w:fill="auto" w:val="clear"/>
+        </w:rPr>
+        <w:t xml:space="preserve">       </w:t>
+      </w:r>
+      <w:r>
+        <w:rPr>
+          <w:rFonts w:ascii="Calibri" w:hAnsi="Calibri" w:cs="Calibri" w:eastAsia="Calibri"/>
+          <w:color w:val="auto"/>
+          <w:spacing w:val="0"/>
+          <w:position w:val="0"/>
+          <w:sz w:val="22"/>
+          <w:shd w:fill="auto" w:val="clear"/>
+        </w:rPr>
+        <w:t xml:space="preserve">ls ch*.doc</w:t>
+      </w:r>
+    </w:p>
+    <w:p>
+      <w:pPr>
+        <w:numPr>
+          <w:ilvl w:val="0"/>
+          <w:numId w:val="49"/>
+        </w:numPr>
+        <w:spacing w:before="0" w:after="0" w:line="240"/>
+        <w:ind w:right="0" w:left="720" w:hanging="360"/>
+        <w:jc w:val="left"/>
+        <w:rPr>
+          <w:rFonts w:ascii="Calibri" w:hAnsi="Calibri" w:cs="Calibri" w:eastAsia="Calibri"/>
+          <w:color w:val="auto"/>
+          <w:spacing w:val="0"/>
+          <w:position w:val="0"/>
+          <w:sz w:val="22"/>
+          <w:shd w:fill="auto" w:val="clear"/>
+        </w:rPr>
+      </w:pPr>
+      <w:r>
+        <w:rPr>
+          <w:rFonts w:ascii="Calibri" w:hAnsi="Calibri" w:cs="Calibri" w:eastAsia="Calibri"/>
+          <w:color w:val="auto"/>
+          <w:spacing w:val="0"/>
+          <w:position w:val="0"/>
+          <w:sz w:val="22"/>
+          <w:shd w:fill="auto" w:val="clear"/>
+        </w:rPr>
+        <w:t xml:space="preserve">? only single char</w:t>
+      </w:r>
+    </w:p>
+    <w:p>
+      <w:pPr>
+        <w:numPr>
+          <w:ilvl w:val="0"/>
+          <w:numId w:val="49"/>
+        </w:numPr>
+        <w:spacing w:before="0" w:after="0" w:line="240"/>
+        <w:ind w:right="0" w:left="720" w:hanging="360"/>
+        <w:jc w:val="left"/>
+        <w:rPr>
+          <w:rFonts w:ascii="Calibri" w:hAnsi="Calibri" w:cs="Calibri" w:eastAsia="Calibri"/>
+          <w:color w:val="auto"/>
+          <w:spacing w:val="0"/>
+          <w:position w:val="0"/>
+          <w:sz w:val="22"/>
+          <w:shd w:fill="auto" w:val="clear"/>
+        </w:rPr>
+      </w:pPr>
+      <w:r>
+        <w:rPr>
+          <w:rFonts w:ascii="Calibri" w:hAnsi="Calibri" w:cs="Calibri" w:eastAsia="Calibri"/>
+          <w:color w:val="auto"/>
+          <w:spacing w:val="0"/>
+          <w:position w:val="0"/>
+          <w:sz w:val="22"/>
+          <w:shd w:fill="auto" w:val="clear"/>
+        </w:rPr>
+        <w:t xml:space="preserve">* zero or more</w:t>
+      </w:r>
+    </w:p>
+    <w:p>
+      <w:pPr>
+        <w:numPr>
+          <w:ilvl w:val="0"/>
+          <w:numId w:val="49"/>
+        </w:numPr>
+        <w:spacing w:before="0" w:after="0" w:line="240"/>
+        <w:ind w:right="0" w:left="720" w:hanging="360"/>
+        <w:jc w:val="left"/>
+        <w:rPr>
+          <w:rFonts w:ascii="Calibri" w:hAnsi="Calibri" w:cs="Calibri" w:eastAsia="Calibri"/>
+          <w:color w:val="auto"/>
+          <w:spacing w:val="0"/>
+          <w:position w:val="0"/>
+          <w:sz w:val="22"/>
+          <w:shd w:fill="auto" w:val="clear"/>
+        </w:rPr>
+      </w:pPr>
+      <w:r>
+        <w:rPr>
+          <w:rFonts w:ascii="Calibri" w:hAnsi="Calibri" w:cs="Calibri" w:eastAsia="Calibri"/>
+          <w:color w:val="auto"/>
+          <w:spacing w:val="0"/>
+          <w:position w:val="0"/>
+          <w:sz w:val="22"/>
+          <w:shd w:fill="auto" w:val="clear"/>
+        </w:rPr>
+        <w:t xml:space="preserve">^ beginning </w:t>
+      </w:r>
+    </w:p>
+    <w:p>
+      <w:pPr>
+        <w:numPr>
+          <w:ilvl w:val="0"/>
+          <w:numId w:val="49"/>
+        </w:numPr>
+        <w:spacing w:before="0" w:after="0" w:line="240"/>
+        <w:ind w:right="0" w:left="720" w:hanging="360"/>
+        <w:jc w:val="left"/>
+        <w:rPr>
+          <w:rFonts w:ascii="Calibri" w:hAnsi="Calibri" w:cs="Calibri" w:eastAsia="Calibri"/>
+          <w:color w:val="auto"/>
+          <w:spacing w:val="0"/>
+          <w:position w:val="0"/>
+          <w:sz w:val="22"/>
+          <w:shd w:fill="auto" w:val="clear"/>
+        </w:rPr>
+      </w:pPr>
+      <w:r>
+        <w:rPr>
+          <w:rFonts w:ascii="Calibri" w:hAnsi="Calibri" w:cs="Calibri" w:eastAsia="Calibri"/>
+          <w:color w:val="auto"/>
+          <w:spacing w:val="0"/>
+          <w:position w:val="0"/>
+          <w:sz w:val="22"/>
+          <w:shd w:fill="auto" w:val="clear"/>
+        </w:rPr>
+        <w:t xml:space="preserve">$ end of the line </w:t>
+      </w:r>
+    </w:p>
+    <w:p>
+      <w:pPr>
+        <w:numPr>
+          <w:ilvl w:val="0"/>
+          <w:numId w:val="49"/>
+        </w:numPr>
+        <w:spacing w:before="0" w:after="0" w:line="240"/>
+        <w:ind w:right="0" w:left="720" w:hanging="360"/>
+        <w:jc w:val="left"/>
+        <w:rPr>
+          <w:rFonts w:ascii="Calibri" w:hAnsi="Calibri" w:cs="Calibri" w:eastAsia="Calibri"/>
+          <w:color w:val="auto"/>
+          <w:spacing w:val="0"/>
+          <w:position w:val="0"/>
+          <w:sz w:val="22"/>
+          <w:shd w:fill="auto" w:val="clear"/>
+        </w:rPr>
+      </w:pPr>
+      <w:r>
+        <w:rPr>
+          <w:rFonts w:ascii="Calibri" w:hAnsi="Calibri" w:cs="Calibri" w:eastAsia="Calibri"/>
+          <w:color w:val="auto"/>
+          <w:spacing w:val="0"/>
+          <w:position w:val="0"/>
+          <w:sz w:val="22"/>
+          <w:shd w:fill="auto" w:val="clear"/>
+        </w:rPr>
+        <w:t xml:space="preserve">[] range eg. mkdir newFilename [1..10]</w:t>
+      </w:r>
+    </w:p>
+    <w:p>
+      <w:pPr>
+        <w:spacing w:before="0" w:after="0" w:line="240"/>
+        <w:ind w:right="0" w:left="0" w:firstLine="0"/>
+        <w:jc w:val="left"/>
+        <w:rPr>
+          <w:rFonts w:ascii="Calibri" w:hAnsi="Calibri" w:cs="Calibri" w:eastAsia="Calibri"/>
+          <w:color w:val="auto"/>
+          <w:spacing w:val="0"/>
+          <w:position w:val="0"/>
+          <w:sz w:val="22"/>
+          <w:shd w:fill="auto" w:val="clear"/>
+        </w:rPr>
+      </w:pPr>
+      <w:r>
+        <w:rPr>
+          <w:rFonts w:ascii="Calibri" w:hAnsi="Calibri" w:cs="Calibri" w:eastAsia="Calibri"/>
+          <w:color w:val="auto"/>
+          <w:spacing w:val="0"/>
+          <w:position w:val="0"/>
+          <w:sz w:val="22"/>
+          <w:shd w:fill="auto" w:val="clear"/>
+        </w:rPr>
+        <w:t xml:space="preserve">       </w:t>
+      </w:r>
+    </w:p>
+    <w:p>
+      <w:pPr>
         <w:spacing w:before="0" w:after="200" w:line="276"/>
         <w:ind w:right="0" w:left="0" w:firstLine="0"/>
         <w:jc w:val="left"/>
@@ -3485,7 +3772,7 @@
       <w:pPr>
         <w:numPr>
           <w:ilvl w:val="0"/>
-          <w:numId w:val="49"/>
+          <w:numId w:val="52"/>
         </w:numPr>
         <w:spacing w:before="0" w:after="200" w:line="276"/>
         <w:ind w:right="0" w:left="720" w:hanging="360"/>
@@ -3543,7 +3830,7 @@
       <w:pPr>
         <w:numPr>
           <w:ilvl w:val="0"/>
-          <w:numId w:val="51"/>
+          <w:numId w:val="54"/>
         </w:numPr>
         <w:spacing w:before="0" w:after="0" w:line="240"/>
         <w:ind w:right="0" w:left="720" w:hanging="360"/>
@@ -3601,7 +3888,7 @@
       <w:pPr>
         <w:numPr>
           <w:ilvl w:val="0"/>
-          <w:numId w:val="53"/>
+          <w:numId w:val="56"/>
         </w:numPr>
         <w:spacing w:before="0" w:after="0" w:line="240"/>
         <w:ind w:right="0" w:left="720" w:hanging="360"/>
@@ -3643,7 +3930,7 @@
       <w:pPr>
         <w:numPr>
           <w:ilvl w:val="0"/>
-          <w:numId w:val="53"/>
+          <w:numId w:val="56"/>
         </w:numPr>
         <w:spacing w:before="0" w:after="0" w:line="240"/>
         <w:ind w:right="0" w:left="720" w:hanging="360"/>
@@ -3675,7 +3962,7 @@
       <w:pPr>
         <w:numPr>
           <w:ilvl w:val="0"/>
-          <w:numId w:val="53"/>
+          <w:numId w:val="56"/>
         </w:numPr>
         <w:spacing w:before="0" w:after="0" w:line="240"/>
         <w:ind w:right="0" w:left="720" w:hanging="360"/>
@@ -3705,7 +3992,7 @@
       <w:pPr>
         <w:numPr>
           <w:ilvl w:val="0"/>
-          <w:numId w:val="53"/>
+          <w:numId w:val="56"/>
         </w:numPr>
         <w:spacing w:before="0" w:after="0" w:line="240"/>
         <w:ind w:right="0" w:left="720" w:hanging="360"/>
@@ -3733,6 +4020,36 @@
     </w:p>
     <w:p>
       <w:pPr>
+        <w:numPr>
+          <w:ilvl w:val="0"/>
+          <w:numId w:val="56"/>
+        </w:numPr>
+        <w:spacing w:before="0" w:after="0" w:line="240"/>
+        <w:ind w:right="0" w:left="720" w:hanging="360"/>
+        <w:jc w:val="left"/>
+        <w:rPr>
+          <w:rFonts w:ascii="Calibri" w:hAnsi="Calibri" w:cs="Calibri" w:eastAsia="Calibri"/>
+          <w:color w:val="auto"/>
+          <w:spacing w:val="0"/>
+          <w:position w:val="0"/>
+          <w:sz w:val="22"/>
+          <w:shd w:fill="auto" w:val="clear"/>
+        </w:rPr>
+      </w:pPr>
+      <w:r>
+        <w:rPr>
+          <w:rFonts w:ascii="Calibri" w:hAnsi="Calibri" w:cs="Calibri" w:eastAsia="Calibri"/>
+          <w:color w:val="auto"/>
+          <w:spacing w:val="0"/>
+          <w:position w:val="0"/>
+          <w:sz w:val="22"/>
+          <w:shd w:fill="auto" w:val="clear"/>
+        </w:rPr>
+        <w:t xml:space="preserve">Display file content = tarv -tf &lt;filename&gt;</w:t>
+      </w:r>
+    </w:p>
+    <w:p>
+      <w:pPr>
         <w:spacing w:before="0" w:after="0" w:line="240"/>
         <w:ind w:right="0" w:left="0" w:firstLine="0"/>
         <w:jc w:val="left"/>
@@ -3805,7 +4122,7 @@
       <w:pPr>
         <w:numPr>
           <w:ilvl w:val="0"/>
-          <w:numId w:val="55"/>
+          <w:numId w:val="58"/>
         </w:numPr>
         <w:spacing w:before="0" w:after="0" w:line="240"/>
         <w:ind w:right="0" w:left="720" w:hanging="360"/>
@@ -3835,7 +4152,7 @@
       <w:pPr>
         <w:numPr>
           <w:ilvl w:val="0"/>
-          <w:numId w:val="55"/>
+          <w:numId w:val="58"/>
         </w:numPr>
         <w:spacing w:before="0" w:after="0" w:line="240"/>
         <w:ind w:right="0" w:left="720" w:hanging="360"/>
@@ -3878,7 +4195,7 @@
       <w:pPr>
         <w:numPr>
           <w:ilvl w:val="0"/>
-          <w:numId w:val="55"/>
+          <w:numId w:val="58"/>
         </w:numPr>
         <w:spacing w:before="0" w:after="0" w:line="240"/>
         <w:ind w:right="0" w:left="720" w:hanging="360"/>
@@ -3931,7 +4248,7 @@
       <w:pPr>
         <w:numPr>
           <w:ilvl w:val="0"/>
-          <w:numId w:val="55"/>
+          <w:numId w:val="58"/>
         </w:numPr>
         <w:spacing w:before="0" w:after="0" w:line="240"/>
         <w:ind w:right="0" w:left="720" w:hanging="360"/>
@@ -4002,7 +4319,7 @@
       <w:pPr>
         <w:numPr>
           <w:ilvl w:val="0"/>
-          <w:numId w:val="57"/>
+          <w:numId w:val="60"/>
         </w:numPr>
         <w:spacing w:before="0" w:after="0" w:line="240"/>
         <w:ind w:right="0" w:left="720" w:hanging="360"/>
@@ -4032,7 +4349,7 @@
       <w:pPr>
         <w:numPr>
           <w:ilvl w:val="0"/>
-          <w:numId w:val="57"/>
+          <w:numId w:val="60"/>
         </w:numPr>
         <w:spacing w:before="0" w:after="0" w:line="240"/>
         <w:ind w:right="0" w:left="720" w:hanging="360"/>
@@ -4062,7 +4379,7 @@
       <w:pPr>
         <w:numPr>
           <w:ilvl w:val="0"/>
-          <w:numId w:val="57"/>
+          <w:numId w:val="60"/>
         </w:numPr>
         <w:spacing w:before="0" w:after="0" w:line="240"/>
         <w:ind w:right="0" w:left="720" w:hanging="360"/>
@@ -4092,7 +4409,7 @@
       <w:pPr>
         <w:numPr>
           <w:ilvl w:val="0"/>
-          <w:numId w:val="57"/>
+          <w:numId w:val="60"/>
         </w:numPr>
         <w:spacing w:before="0" w:after="0" w:line="240"/>
         <w:ind w:right="0" w:left="720" w:hanging="360"/>
@@ -4122,7 +4439,7 @@
       <w:pPr>
         <w:numPr>
           <w:ilvl w:val="0"/>
-          <w:numId w:val="57"/>
+          <w:numId w:val="60"/>
         </w:numPr>
         <w:spacing w:before="0" w:after="0" w:line="240"/>
         <w:ind w:right="0" w:left="720" w:hanging="360"/>
@@ -4152,7 +4469,7 @@
       <w:pPr>
         <w:numPr>
           <w:ilvl w:val="0"/>
-          <w:numId w:val="57"/>
+          <w:numId w:val="60"/>
         </w:numPr>
         <w:spacing w:before="0" w:after="0" w:line="240"/>
         <w:ind w:right="0" w:left="720" w:hanging="360"/>
@@ -4182,7 +4499,7 @@
       <w:pPr>
         <w:numPr>
           <w:ilvl w:val="0"/>
-          <w:numId w:val="57"/>
+          <w:numId w:val="60"/>
         </w:numPr>
         <w:spacing w:before="0" w:after="0" w:line="240"/>
         <w:ind w:right="0" w:left="720" w:hanging="360"/>
@@ -4212,7 +4529,7 @@
       <w:pPr>
         <w:numPr>
           <w:ilvl w:val="0"/>
-          <w:numId w:val="57"/>
+          <w:numId w:val="60"/>
         </w:numPr>
         <w:spacing w:before="0" w:after="0" w:line="240"/>
         <w:ind w:right="0" w:left="720" w:hanging="360"/>
@@ -4242,7 +4559,7 @@
       <w:pPr>
         <w:numPr>
           <w:ilvl w:val="0"/>
-          <w:numId w:val="57"/>
+          <w:numId w:val="60"/>
         </w:numPr>
         <w:spacing w:before="0" w:after="0" w:line="240"/>
         <w:ind w:right="0" w:left="720" w:hanging="360"/>
@@ -4827,18 +5144,18 @@
       <w:lvlText w:val="•"/>
     </w:lvl>
   </w:abstractNum>
+  <w:abstractNum w:abstractNumId="144">
+    <w:lvl w:ilvl="0">
+      <w:start w:val="1"/>
+      <w:numFmt w:val="bullet"/>
+      <w:lvlText w:val="•"/>
+    </w:lvl>
+  </w:abstractNum>
   <w:abstractNum w:abstractNumId="4">
     <w:lvl w:ilvl="0">
       <w:start w:val="1"/>
       <w:numFmt w:val="lowerRoman"/>
       <w:lvlText w:val="%1."/>
-    </w:lvl>
-  </w:abstractNum>
-  <w:abstractNum w:abstractNumId="144">
-    <w:lvl w:ilvl="0">
-      <w:start w:val="1"/>
-      <w:numFmt w:val="bullet"/>
-      <w:lvlText w:val="•"/>
     </w:lvl>
   </w:abstractNum>
   <w:abstractNum w:abstractNumId="150">
@@ -4848,85 +5165,95 @@
       <w:lvlText w:val="•"/>
     </w:lvl>
   </w:abstractNum>
+  <w:abstractNum w:abstractNumId="156">
+    <w:lvl w:ilvl="0">
+      <w:start w:val="1"/>
+      <w:numFmt w:val="bullet"/>
+      <w:lvlText w:val="•"/>
+    </w:lvl>
+  </w:abstractNum>
   <w:num w:numId="2">
+    <w:abstractNumId w:val="156"/>
+  </w:num>
+  <w:num w:numId="5">
     <w:abstractNumId w:val="150"/>
   </w:num>
-  <w:num w:numId="5">
+  <w:num w:numId="7">
     <w:abstractNumId w:val="144"/>
   </w:num>
-  <w:num w:numId="7">
+  <w:num w:numId="9">
     <w:abstractNumId w:val="138"/>
   </w:num>
-  <w:num w:numId="9">
+  <w:num w:numId="11">
     <w:abstractNumId w:val="132"/>
   </w:num>
-  <w:num w:numId="11">
+  <w:num w:numId="13">
     <w:abstractNumId w:val="126"/>
   </w:num>
-  <w:num w:numId="13">
+  <w:num w:numId="15">
     <w:abstractNumId w:val="120"/>
   </w:num>
-  <w:num w:numId="15">
+  <w:num w:numId="17">
     <w:abstractNumId w:val="114"/>
   </w:num>
-  <w:num w:numId="17">
+  <w:num w:numId="19">
     <w:abstractNumId w:val="108"/>
   </w:num>
-  <w:num w:numId="19">
+  <w:num w:numId="21">
     <w:abstractNumId w:val="102"/>
   </w:num>
-  <w:num w:numId="21">
+  <w:num w:numId="23">
     <w:abstractNumId w:val="96"/>
   </w:num>
-  <w:num w:numId="23">
+  <w:num w:numId="25">
     <w:abstractNumId w:val="90"/>
   </w:num>
-  <w:num w:numId="25">
+  <w:num w:numId="27">
     <w:abstractNumId w:val="84"/>
   </w:num>
-  <w:num w:numId="27">
+  <w:num w:numId="29">
     <w:abstractNumId w:val="78"/>
   </w:num>
-  <w:num w:numId="29">
+  <w:num w:numId="32">
     <w:abstractNumId w:val="72"/>
   </w:num>
-  <w:num w:numId="32">
+  <w:num w:numId="34">
     <w:abstractNumId w:val="66"/>
   </w:num>
-  <w:num w:numId="34">
+  <w:num w:numId="36">
     <w:abstractNumId w:val="60"/>
   </w:num>
-  <w:num w:numId="36">
+  <w:num w:numId="38">
     <w:abstractNumId w:val="54"/>
   </w:num>
-  <w:num w:numId="38">
+  <w:num w:numId="40">
     <w:abstractNumId w:val="48"/>
   </w:num>
-  <w:num w:numId="40">
+  <w:num w:numId="42">
     <w:abstractNumId w:val="42"/>
   </w:num>
-  <w:num w:numId="42">
+  <w:num w:numId="45">
     <w:abstractNumId w:val="36"/>
   </w:num>
-  <w:num w:numId="45">
+  <w:num w:numId="47">
     <w:abstractNumId w:val="30"/>
   </w:num>
-  <w:num w:numId="47">
+  <w:num w:numId="49">
     <w:abstractNumId w:val="24"/>
   </w:num>
-  <w:num w:numId="49">
+  <w:num w:numId="52">
     <w:abstractNumId w:val="18"/>
   </w:num>
-  <w:num w:numId="51">
+  <w:num w:numId="54">
     <w:abstractNumId w:val="12"/>
   </w:num>
-  <w:num w:numId="53">
+  <w:num w:numId="56">
     <w:abstractNumId w:val="4"/>
   </w:num>
-  <w:num w:numId="55">
+  <w:num w:numId="58">
     <w:abstractNumId w:val="6"/>
   </w:num>
-  <w:num w:numId="57">
+  <w:num w:numId="60">
     <w:abstractNumId w:val="0"/>
   </w:num>
 </w:numbering>

</xml_diff>